<commit_message>
small changes in Pflichtenheft, forgot what i did
</commit_message>
<xml_diff>
--- a/Pflichtenheft.docx
+++ b/Pflichtenheft.docx
@@ -1,6 +1,6 @@
 
 <file path=word/document.xml><?xml version="1.0" encoding="utf-8"?>
-<w:document xmlns:wpc="http://schemas.microsoft.com/office/word/2010/wordprocessingCanvas" xmlns:mc="http://schemas.openxmlformats.org/markup-compatibility/2006" xmlns:o="urn:schemas-microsoft-com:office:office" xmlns:r="http://schemas.openxmlformats.org/officeDocument/2006/relationships" xmlns:m="http://schemas.openxmlformats.org/officeDocument/2006/math" xmlns:v="urn:schemas-microsoft-com:vml" xmlns:wp14="http://schemas.microsoft.com/office/word/2010/wordprocessingDrawing" xmlns:wp="http://schemas.openxmlformats.org/drawingml/2006/wordprocessingDrawing" xmlns:w10="urn:schemas-microsoft-com:office:word" xmlns:w="http://schemas.openxmlformats.org/wordprocessingml/2006/main" xmlns:w14="http://schemas.microsoft.com/office/word/2010/wordml" xmlns:w15="http://schemas.microsoft.com/office/word/2012/wordml" xmlns:wpg="http://schemas.microsoft.com/office/word/2010/wordprocessingGroup" xmlns:wpi="http://schemas.microsoft.com/office/word/2010/wordprocessingInk" xmlns:wne="http://schemas.microsoft.com/office/word/2006/wordml" xmlns:wps="http://schemas.microsoft.com/office/word/2010/wordprocessingShape" mc:Ignorable="w14 w15 wp14">
+<w:document xmlns:wpc="http://schemas.microsoft.com/office/word/2010/wordprocessingCanvas" xmlns:cx="http://schemas.microsoft.com/office/drawing/2014/chartex" xmlns:cx1="http://schemas.microsoft.com/office/drawing/2015/9/8/chartex" xmlns:cx2="http://schemas.microsoft.com/office/drawing/2015/10/21/chartex" xmlns:cx3="http://schemas.microsoft.com/office/drawing/2016/5/9/chartex" xmlns:cx4="http://schemas.microsoft.com/office/drawing/2016/5/10/chartex" xmlns:cx5="http://schemas.microsoft.com/office/drawing/2016/5/11/chartex" xmlns:cx6="http://schemas.microsoft.com/office/drawing/2016/5/12/chartex" xmlns:cx7="http://schemas.microsoft.com/office/drawing/2016/5/13/chartex" xmlns:cx8="http://schemas.microsoft.com/office/drawing/2016/5/14/chartex" xmlns:mc="http://schemas.openxmlformats.org/markup-compatibility/2006" xmlns:aink="http://schemas.microsoft.com/office/drawing/2016/ink" xmlns:am3d="http://schemas.microsoft.com/office/drawing/2017/model3d" xmlns:o="urn:schemas-microsoft-com:office:office" xmlns:r="http://schemas.openxmlformats.org/officeDocument/2006/relationships" xmlns:m="http://schemas.openxmlformats.org/officeDocument/2006/math" xmlns:v="urn:schemas-microsoft-com:vml" xmlns:wp14="http://schemas.microsoft.com/office/word/2010/wordprocessingDrawing" xmlns:wp="http://schemas.openxmlformats.org/drawingml/2006/wordprocessingDrawing" xmlns:w10="urn:schemas-microsoft-com:office:word" xmlns:w="http://schemas.openxmlformats.org/wordprocessingml/2006/main" xmlns:w14="http://schemas.microsoft.com/office/word/2010/wordml" xmlns:w15="http://schemas.microsoft.com/office/word/2012/wordml" xmlns:w16cex="http://schemas.microsoft.com/office/word/2018/wordml/cex" xmlns:w16cid="http://schemas.microsoft.com/office/word/2016/wordml/cid" xmlns:w16="http://schemas.microsoft.com/office/word/2018/wordml" xmlns:w16sdtdh="http://schemas.microsoft.com/office/word/2020/wordml/sdtdatahash" xmlns:w16se="http://schemas.microsoft.com/office/word/2015/wordml/symex" xmlns:wpg="http://schemas.microsoft.com/office/word/2010/wordprocessingGroup" xmlns:wpi="http://schemas.microsoft.com/office/word/2010/wordprocessingInk" xmlns:wne="http://schemas.microsoft.com/office/word/2006/wordml" xmlns:wps="http://schemas.microsoft.com/office/word/2010/wordprocessingShape" mc:Ignorable="w14 w15 w16se w16cid w16 w16cex w16sdtdh wp14">
   <w:body>
     <w:p>
       <w:pPr>
@@ -11,15 +11,13 @@
           <w:sz w:val="24"/>
         </w:rPr>
       </w:pPr>
-      <w:bookmarkStart w:id="0" w:name="_GoBack"/>
-      <w:bookmarkEnd w:id="0"/>
       <w:r>
         <w:rPr>
           <w:rFonts w:ascii="Arial" w:hAnsi="Arial" w:cs="Arial"/>
           <w:b/>
           <w:sz w:val="24"/>
         </w:rPr>
-        <w:t>Musterfirma GmbH</w:t>
+        <w:t>Chatsystem</w:t>
       </w:r>
     </w:p>
     <w:p>
@@ -46,14 +44,6 @@
           <w:b/>
           <w:sz w:val="40"/>
         </w:rPr>
-        <w:t xml:space="preserve">Vorlage </w:t>
-      </w:r>
-      <w:r>
-        <w:rPr>
-          <w:rFonts w:ascii="Arial" w:hAnsi="Arial" w:cs="Arial"/>
-          <w:b/>
-          <w:sz w:val="40"/>
-        </w:rPr>
         <w:t>Pflichtenheft</w:t>
       </w:r>
     </w:p>
@@ -68,79 +58,8 @@
       <w:pPr>
         <w:rPr>
           <w:rFonts w:ascii="Arial" w:hAnsi="Arial" w:cs="Arial"/>
-          <w:i/>
-          <w:color w:val="FF0000"/>
-        </w:rPr>
-      </w:pPr>
-      <w:r>
-        <w:rPr>
-          <w:rFonts w:ascii="Arial" w:hAnsi="Arial" w:cs="Arial"/>
-          <w:i/>
-          <w:color w:val="FF0000"/>
-        </w:rPr>
-        <w:t xml:space="preserve">Bei den </w:t>
-      </w:r>
-      <w:r>
-        <w:rPr>
-          <w:rFonts w:ascii="Arial" w:hAnsi="Arial" w:cs="Arial"/>
-          <w:i/>
-          <w:color w:val="FF0000"/>
-        </w:rPr>
-        <w:t>nachfolgenden Inhalte</w:t>
-      </w:r>
-      <w:r>
-        <w:rPr>
-          <w:rFonts w:ascii="Arial" w:hAnsi="Arial" w:cs="Arial"/>
-          <w:i/>
-          <w:color w:val="FF0000"/>
-        </w:rPr>
-        <w:t>n</w:t>
-      </w:r>
-      <w:r>
-        <w:rPr>
-          <w:rFonts w:ascii="Arial" w:hAnsi="Arial" w:cs="Arial"/>
-          <w:i/>
-          <w:color w:val="FF0000"/>
-        </w:rPr>
-        <w:t xml:space="preserve"> </w:t>
-      </w:r>
-      <w:r>
-        <w:rPr>
-          <w:rFonts w:ascii="Arial" w:hAnsi="Arial" w:cs="Arial"/>
-          <w:i/>
-          <w:color w:val="FF0000"/>
-        </w:rPr>
-        <w:t xml:space="preserve">handelt es sich lediglich um </w:t>
-      </w:r>
-      <w:r>
-        <w:rPr>
-          <w:rFonts w:ascii="Arial" w:hAnsi="Arial" w:cs="Arial"/>
-          <w:i/>
-          <w:color w:val="FF0000"/>
-        </w:rPr>
-        <w:t>grobe Vorschläge, an denen Sie sich orientieren können, jedoch nicht müssen. Es empfiehlt sich eine Anpassung an die individuellen Bedürfnisse Ihres Unternehmens</w:t>
-      </w:r>
-      <w:r>
-        <w:rPr>
-          <w:rFonts w:ascii="Arial" w:hAnsi="Arial" w:cs="Arial"/>
-          <w:i/>
-          <w:color w:val="FF0000"/>
-        </w:rPr>
-        <w:t>.</w:t>
-      </w:r>
-    </w:p>
-    <w:p>
-      <w:pPr>
-        <w:rPr>
-          <w:rFonts w:ascii="Arial" w:hAnsi="Arial" w:cs="Arial"/>
-        </w:rPr>
-      </w:pPr>
-      <w:r>
-        <w:rPr>
-          <w:rFonts w:ascii="Arial" w:hAnsi="Arial" w:cs="Arial"/>
-        </w:rPr>
-        <w:t xml:space="preserve"> </w:t>
-      </w:r>
+        </w:rPr>
+      </w:pPr>
     </w:p>
     <w:tbl>
       <w:tblPr>
@@ -193,7 +112,7 @@
               <w:rPr>
                 <w:rFonts w:ascii="Arial" w:hAnsi="Arial" w:cs="Arial"/>
               </w:rPr>
-              <w:t>Musterprojekt</w:t>
+              <w:t>Chatsystem</w:t>
             </w:r>
           </w:p>
         </w:tc>
@@ -239,7 +158,7 @@
               <w:rPr>
                 <w:rFonts w:ascii="Arial" w:hAnsi="Arial" w:cs="Arial"/>
               </w:rPr>
-              <w:t>Max Mustermann</w:t>
+              <w:t>Martin Lindenau</w:t>
             </w:r>
           </w:p>
         </w:tc>
@@ -285,7 +204,31 @@
               <w:rPr>
                 <w:rFonts w:ascii="Arial" w:hAnsi="Arial" w:cs="Arial"/>
               </w:rPr>
-              <w:t>01.10.2018</w:t>
+              <w:t>29</w:t>
+            </w:r>
+            <w:r>
+              <w:rPr>
+                <w:rFonts w:ascii="Arial" w:hAnsi="Arial" w:cs="Arial"/>
+              </w:rPr>
+              <w:t>.1</w:t>
+            </w:r>
+            <w:r>
+              <w:rPr>
+                <w:rFonts w:ascii="Arial" w:hAnsi="Arial" w:cs="Arial"/>
+              </w:rPr>
+              <w:t>1</w:t>
+            </w:r>
+            <w:r>
+              <w:rPr>
+                <w:rFonts w:ascii="Arial" w:hAnsi="Arial" w:cs="Arial"/>
+              </w:rPr>
+              <w:t>.20</w:t>
+            </w:r>
+            <w:r>
+              <w:rPr>
+                <w:rFonts w:ascii="Arial" w:hAnsi="Arial" w:cs="Arial"/>
+              </w:rPr>
+              <w:t>21</w:t>
             </w:r>
           </w:p>
         </w:tc>
@@ -312,7 +255,7 @@
                 <w:rFonts w:ascii="Arial" w:hAnsi="Arial" w:cs="Arial"/>
                 <w:b/>
               </w:rPr>
-              <w:t>Letzte Änderung am</w:t>
+              <w:t>Status</w:t>
             </w:r>
           </w:p>
         </w:tc>
@@ -331,7 +274,19 @@
               <w:rPr>
                 <w:rFonts w:ascii="Arial" w:hAnsi="Arial" w:cs="Arial"/>
               </w:rPr>
-              <w:t>15.10.2018</w:t>
+              <w:t>[in Bearbeitung/pausiert/abgebrochen</w:t>
+            </w:r>
+            <w:r>
+              <w:rPr>
+                <w:rFonts w:ascii="Arial" w:hAnsi="Arial" w:cs="Arial"/>
+              </w:rPr>
+              <w:t>/Prüfung</w:t>
+            </w:r>
+            <w:r>
+              <w:rPr>
+                <w:rFonts w:ascii="Arial" w:hAnsi="Arial" w:cs="Arial"/>
+              </w:rPr>
+              <w:t>]</w:t>
             </w:r>
           </w:p>
         </w:tc>
@@ -358,7 +313,7 @@
                 <w:rFonts w:ascii="Arial" w:hAnsi="Arial" w:cs="Arial"/>
                 <w:b/>
               </w:rPr>
-              <w:t>Status</w:t>
+              <w:t>Aktuelle Version</w:t>
             </w:r>
           </w:p>
         </w:tc>
@@ -373,70 +328,6 @@
                 <w:rFonts w:ascii="Arial" w:hAnsi="Arial" w:cs="Arial"/>
               </w:rPr>
             </w:pPr>
-            <w:r>
-              <w:rPr>
-                <w:rFonts w:ascii="Arial" w:hAnsi="Arial" w:cs="Arial"/>
-              </w:rPr>
-              <w:t>[in Bearbeitung/fertiggestellt/pausiert/abgebrochen</w:t>
-            </w:r>
-            <w:r>
-              <w:rPr>
-                <w:rFonts w:ascii="Arial" w:hAnsi="Arial" w:cs="Arial"/>
-              </w:rPr>
-              <w:t>/Prüfung</w:t>
-            </w:r>
-            <w:r>
-              <w:rPr>
-                <w:rFonts w:ascii="Arial" w:hAnsi="Arial" w:cs="Arial"/>
-              </w:rPr>
-              <w:t>]</w:t>
-            </w:r>
-          </w:p>
-        </w:tc>
-      </w:tr>
-      <w:tr>
-        <w:trPr>
-          <w:trHeight w:val="567"/>
-        </w:trPr>
-        <w:tc>
-          <w:tcPr>
-            <w:tcW w:w="2547" w:type="dxa"/>
-            <w:shd w:val="clear" w:color="auto" w:fill="D9D9D9" w:themeFill="background1" w:themeFillShade="D9"/>
-            <w:vAlign w:val="center"/>
-          </w:tcPr>
-          <w:p>
-            <w:pPr>
-              <w:rPr>
-                <w:rFonts w:ascii="Arial" w:hAnsi="Arial" w:cs="Arial"/>
-                <w:b/>
-              </w:rPr>
-            </w:pPr>
-            <w:r>
-              <w:rPr>
-                <w:rFonts w:ascii="Arial" w:hAnsi="Arial" w:cs="Arial"/>
-                <w:b/>
-              </w:rPr>
-              <w:t>Aktuelle Version</w:t>
-            </w:r>
-          </w:p>
-        </w:tc>
-        <w:tc>
-          <w:tcPr>
-            <w:tcW w:w="6515" w:type="dxa"/>
-            <w:vAlign w:val="center"/>
-          </w:tcPr>
-          <w:p>
-            <w:pPr>
-              <w:rPr>
-                <w:rFonts w:ascii="Arial" w:hAnsi="Arial" w:cs="Arial"/>
-              </w:rPr>
-            </w:pPr>
-            <w:r>
-              <w:rPr>
-                <w:rFonts w:ascii="Arial" w:hAnsi="Arial" w:cs="Arial"/>
-              </w:rPr>
-              <w:t>1.5</w:t>
-            </w:r>
           </w:p>
         </w:tc>
       </w:tr>
@@ -3960,7 +3851,7 @@
           <w:rFonts w:ascii="Arial" w:hAnsi="Arial" w:cs="Arial"/>
         </w:rPr>
       </w:pPr>
-      <w:bookmarkStart w:id="1" w:name="_Toc527463586"/>
+      <w:bookmarkStart w:id="0" w:name="_Toc527463586"/>
       <w:r>
         <w:rPr>
           <w:rFonts w:ascii="Arial" w:hAnsi="Arial" w:cs="Arial"/>
@@ -3968,7 +3859,7 @@
         <w:lastRenderedPageBreak/>
         <w:t>Einleitung</w:t>
       </w:r>
-      <w:bookmarkEnd w:id="1"/>
+      <w:bookmarkEnd w:id="0"/>
     </w:p>
     <w:p>
       <w:pPr>
@@ -4200,21 +4091,6 @@
           <w:i/>
         </w:rPr>
         <w:t>Pflichtenheft detailliert ausgestaltet werden.</w:t>
-      </w:r>
-    </w:p>
-    <w:p>
-      <w:pPr>
-        <w:rPr>
-          <w:rFonts w:ascii="Arial" w:hAnsi="Arial" w:cs="Arial"/>
-          <w:i/>
-        </w:rPr>
-      </w:pPr>
-      <w:r>
-        <w:rPr>
-          <w:rFonts w:ascii="Arial" w:hAnsi="Arial" w:cs="Arial"/>
-          <w:i/>
-        </w:rPr>
-        <w:t>….</w:t>
       </w:r>
     </w:p>
     <w:p>
@@ -4235,14 +4111,14 @@
           <w:rFonts w:ascii="Arial" w:hAnsi="Arial" w:cs="Arial"/>
         </w:rPr>
       </w:pPr>
-      <w:bookmarkStart w:id="2" w:name="_Toc527463587"/>
-      <w:r>
-        <w:rPr>
-          <w:rFonts w:ascii="Arial" w:hAnsi="Arial" w:cs="Arial"/>
-        </w:rPr>
-        <w:t>Allgemeines</w:t>
-      </w:r>
-      <w:bookmarkEnd w:id="2"/>
+      <w:bookmarkStart w:id="1" w:name="_Toc527463593"/>
+      <w:r>
+        <w:rPr>
+          <w:rFonts w:ascii="Arial" w:hAnsi="Arial" w:cs="Arial"/>
+        </w:rPr>
+        <w:t>Konzept</w:t>
+      </w:r>
+      <w:bookmarkEnd w:id="1"/>
     </w:p>
     <w:p>
       <w:pPr>
@@ -4255,58 +4131,81 @@
           <w:rFonts w:ascii="Arial" w:hAnsi="Arial" w:cs="Arial"/>
         </w:rPr>
       </w:pPr>
-      <w:bookmarkStart w:id="3" w:name="_Toc527463588"/>
-      <w:r>
-        <w:rPr>
-          <w:rFonts w:ascii="Arial" w:hAnsi="Arial" w:cs="Arial"/>
-        </w:rPr>
-        <w:t>Ziel und Zweck des Dokuments</w:t>
-      </w:r>
-      <w:bookmarkEnd w:id="3"/>
+      <w:bookmarkStart w:id="2" w:name="_Toc527463594"/>
+      <w:r>
+        <w:rPr>
+          <w:rFonts w:ascii="Arial" w:hAnsi="Arial" w:cs="Arial"/>
+        </w:rPr>
+        <w:t>Ziel(e) des Anbieters</w:t>
+      </w:r>
+      <w:bookmarkEnd w:id="2"/>
     </w:p>
+    <w:p/>
     <w:p>
       <w:pPr>
         <w:rPr>
           <w:rFonts w:ascii="Arial" w:hAnsi="Arial" w:cs="Arial"/>
-        </w:rPr>
-      </w:pPr>
+          <w:i/>
+        </w:rPr>
+      </w:pPr>
+      <w:r>
+        <w:rPr>
+          <w:rFonts w:ascii="Arial" w:hAnsi="Arial" w:cs="Arial"/>
+          <w:i/>
+        </w:rPr>
+        <w:t xml:space="preserve">Hier </w:t>
+      </w:r>
+      <w:r>
+        <w:rPr>
+          <w:rFonts w:ascii="Arial" w:hAnsi="Arial" w:cs="Arial"/>
+          <w:i/>
+        </w:rPr>
+        <w:t>wird aufgeführt</w:t>
+      </w:r>
+      <w:r>
+        <w:rPr>
+          <w:rFonts w:ascii="Arial" w:hAnsi="Arial" w:cs="Arial"/>
+          <w:i/>
+        </w:rPr>
+        <w:t xml:space="preserve">, welche Ziele </w:t>
+      </w:r>
+      <w:r>
+        <w:rPr>
+          <w:rFonts w:ascii="Arial" w:hAnsi="Arial" w:cs="Arial"/>
+          <w:i/>
+        </w:rPr>
+        <w:t>der Auftragnehmer verfolgt</w:t>
+      </w:r>
+      <w:r>
+        <w:rPr>
+          <w:rFonts w:ascii="Arial" w:hAnsi="Arial" w:cs="Arial"/>
+          <w:i/>
+        </w:rPr>
+        <w:t xml:space="preserve">. Auch wenn das Produkt letztendlich vom </w:t>
+      </w:r>
+      <w:r>
+        <w:rPr>
+          <w:rFonts w:ascii="Arial" w:hAnsi="Arial" w:cs="Arial"/>
+          <w:i/>
+        </w:rPr>
+        <w:t>Enda</w:t>
+      </w:r>
+      <w:r>
+        <w:rPr>
+          <w:rFonts w:ascii="Arial" w:hAnsi="Arial" w:cs="Arial"/>
+          <w:i/>
+        </w:rPr>
+        <w:t xml:space="preserve">nwender genutzt wird, sollten die Ziele des Anbieters nicht vernachlässigt werden. Diese können die Anforderungen </w:t>
+      </w:r>
+      <w:r>
+        <w:rPr>
+          <w:rFonts w:ascii="Arial" w:hAnsi="Arial" w:cs="Arial"/>
+          <w:i/>
+        </w:rPr>
+        <w:t>ebenso stark beeinflussen wie die Ziele der künftigen Anwender.</w:t>
+      </w:r>
     </w:p>
-    <w:p>
-      <w:pPr>
-        <w:rPr>
-          <w:rFonts w:ascii="Arial" w:hAnsi="Arial" w:cs="Arial"/>
-          <w:i/>
-        </w:rPr>
-      </w:pPr>
-      <w:r>
-        <w:rPr>
-          <w:rFonts w:ascii="Arial" w:hAnsi="Arial" w:cs="Arial"/>
-          <w:i/>
-        </w:rPr>
-        <w:t xml:space="preserve">Dieses </w:t>
-      </w:r>
-      <w:r>
-        <w:rPr>
-          <w:rFonts w:ascii="Arial" w:hAnsi="Arial" w:cs="Arial"/>
-          <w:i/>
-        </w:rPr>
-        <w:t>Pflichtenheft</w:t>
-      </w:r>
-      <w:r>
-        <w:rPr>
-          <w:rFonts w:ascii="Arial" w:hAnsi="Arial" w:cs="Arial"/>
-          <w:i/>
-        </w:rPr>
-        <w:t xml:space="preserve"> beschreibt ein…</w:t>
-      </w:r>
-    </w:p>
-    <w:p>
-      <w:pPr>
-        <w:rPr>
-          <w:rFonts w:ascii="Arial" w:hAnsi="Arial" w:cs="Arial"/>
-        </w:rPr>
-      </w:pPr>
-    </w:p>
+    <w:p/>
     <w:p>
       <w:pPr>
         <w:pStyle w:val="berschrift2"/>
@@ -4318,14 +4217,14 @@
           <w:rFonts w:ascii="Arial" w:hAnsi="Arial" w:cs="Arial"/>
         </w:rPr>
       </w:pPr>
-      <w:bookmarkStart w:id="4" w:name="_Toc527463589"/>
-      <w:r>
-        <w:rPr>
-          <w:rFonts w:ascii="Arial" w:hAnsi="Arial" w:cs="Arial"/>
-        </w:rPr>
-        <w:t>Ausgangssituation</w:t>
-      </w:r>
-      <w:bookmarkEnd w:id="4"/>
+      <w:bookmarkStart w:id="3" w:name="_Toc527463595"/>
+      <w:r>
+        <w:rPr>
+          <w:rFonts w:ascii="Arial" w:hAnsi="Arial" w:cs="Arial"/>
+        </w:rPr>
+        <w:t>Ziel(e) und Nutzen des Anwenders</w:t>
+      </w:r>
+      <w:bookmarkEnd w:id="3"/>
     </w:p>
     <w:p/>
     <w:p>
@@ -4333,143 +4232,23 @@
         <w:rPr>
           <w:rFonts w:ascii="Arial" w:hAnsi="Arial" w:cs="Arial"/>
           <w:i/>
-          <w:color w:val="3C3C3C"/>
-          <w:szCs w:val="21"/>
-          <w:shd w:val="clear" w:color="auto" w:fill="FFFFFF"/>
-        </w:rPr>
-      </w:pPr>
-      <w:r>
-        <w:rPr>
-          <w:rFonts w:ascii="Arial" w:hAnsi="Arial" w:cs="Arial"/>
-          <w:i/>
-          <w:color w:val="3C3C3C"/>
-          <w:szCs w:val="21"/>
-          <w:shd w:val="clear" w:color="auto" w:fill="FFFFFF"/>
-        </w:rPr>
-        <w:t>In diesem Teil des Pfl</w:t>
-      </w:r>
-      <w:r>
-        <w:rPr>
-          <w:rFonts w:ascii="Arial" w:hAnsi="Arial" w:cs="Arial"/>
-          <w:i/>
-          <w:color w:val="3C3C3C"/>
-          <w:szCs w:val="21"/>
-          <w:shd w:val="clear" w:color="auto" w:fill="FFFFFF"/>
-        </w:rPr>
-        <w:t>ichtenheftes werden</w:t>
-      </w:r>
-      <w:r>
-        <w:rPr>
-          <w:rFonts w:ascii="Arial" w:hAnsi="Arial" w:cs="Arial"/>
-          <w:i/>
-          <w:color w:val="3C3C3C"/>
-          <w:szCs w:val="21"/>
-          <w:shd w:val="clear" w:color="auto" w:fill="FFFFFF"/>
-        </w:rPr>
-        <w:t xml:space="preserve"> </w:t>
-      </w:r>
-      <w:r>
-        <w:rPr>
-          <w:rFonts w:ascii="Arial" w:hAnsi="Arial" w:cs="Arial"/>
-          <w:i/>
-          <w:color w:val="3C3C3C"/>
-          <w:szCs w:val="21"/>
-          <w:shd w:val="clear" w:color="auto" w:fill="FFFFFF"/>
-        </w:rPr>
-        <w:t>grundlegende Informationen wie</w:t>
-      </w:r>
-      <w:r>
-        <w:rPr>
-          <w:rFonts w:ascii="Arial" w:hAnsi="Arial" w:cs="Arial"/>
-          <w:i/>
-          <w:color w:val="3C3C3C"/>
-          <w:szCs w:val="21"/>
-          <w:shd w:val="clear" w:color="auto" w:fill="FFFFFF"/>
-        </w:rPr>
-        <w:t xml:space="preserve"> eine knappe Beschreibung </w:t>
-      </w:r>
-      <w:r>
-        <w:rPr>
-          <w:rFonts w:ascii="Arial" w:hAnsi="Arial" w:cs="Arial"/>
-          <w:i/>
-          <w:color w:val="3C3C3C"/>
-          <w:szCs w:val="21"/>
-          <w:shd w:val="clear" w:color="auto" w:fill="FFFFFF"/>
-        </w:rPr>
-        <w:t>der Unternehmenssituation</w:t>
-      </w:r>
-      <w:r>
-        <w:rPr>
-          <w:rFonts w:ascii="Arial" w:hAnsi="Arial" w:cs="Arial"/>
-          <w:i/>
-          <w:color w:val="3C3C3C"/>
-          <w:szCs w:val="21"/>
-          <w:shd w:val="clear" w:color="auto" w:fill="FFFFFF"/>
-        </w:rPr>
-        <w:t xml:space="preserve"> </w:t>
-      </w:r>
-      <w:r>
-        <w:rPr>
-          <w:rFonts w:ascii="Arial" w:hAnsi="Arial" w:cs="Arial"/>
-          <w:i/>
-          <w:color w:val="3C3C3C"/>
-          <w:szCs w:val="21"/>
-          <w:shd w:val="clear" w:color="auto" w:fill="FFFFFF"/>
-        </w:rPr>
-        <w:t>und namentliche Nennung</w:t>
-      </w:r>
-      <w:r>
-        <w:rPr>
-          <w:rFonts w:ascii="Arial" w:hAnsi="Arial" w:cs="Arial"/>
-          <w:i/>
-          <w:color w:val="3C3C3C"/>
-          <w:szCs w:val="21"/>
-          <w:shd w:val="clear" w:color="auto" w:fill="FFFFFF"/>
-        </w:rPr>
-        <w:t xml:space="preserve"> </w:t>
-      </w:r>
-      <w:r>
-        <w:rPr>
-          <w:rFonts w:ascii="Arial" w:hAnsi="Arial" w:cs="Arial"/>
-          <w:i/>
-          <w:color w:val="3C3C3C"/>
-          <w:szCs w:val="21"/>
-          <w:shd w:val="clear" w:color="auto" w:fill="FFFFFF"/>
-        </w:rPr>
-        <w:t xml:space="preserve">der </w:t>
-      </w:r>
-      <w:r>
-        <w:rPr>
-          <w:rFonts w:ascii="Arial" w:hAnsi="Arial" w:cs="Arial"/>
-          <w:i/>
-          <w:color w:val="3C3C3C"/>
-          <w:szCs w:val="21"/>
-          <w:shd w:val="clear" w:color="auto" w:fill="FFFFFF"/>
-        </w:rPr>
-        <w:t>G</w:t>
-      </w:r>
-      <w:r>
-        <w:rPr>
-          <w:rFonts w:ascii="Arial" w:hAnsi="Arial" w:cs="Arial"/>
-          <w:i/>
-          <w:color w:val="3C3C3C"/>
-          <w:szCs w:val="21"/>
-          <w:shd w:val="clear" w:color="auto" w:fill="FFFFFF"/>
-        </w:rPr>
-        <w:t>eschäftspartner festgehalten.</w:t>
+        </w:rPr>
+      </w:pPr>
+      <w:r>
+        <w:rPr>
+          <w:rFonts w:ascii="Arial" w:hAnsi="Arial" w:cs="Arial"/>
+          <w:i/>
+        </w:rPr>
+        <w:t>An dieser Stelle werden nun auch die Ziele und der Nutzen des Anwenders dargestellt. Meist lassen sich diese Ziele v.a. in die funktionalen Anforderungen übersetzen.</w:t>
       </w:r>
     </w:p>
     <w:p>
-      <w:r>
-        <w:rPr>
-          <w:rFonts w:ascii="Arial" w:hAnsi="Arial" w:cs="Arial"/>
-          <w:i/>
-          <w:color w:val="3C3C3C"/>
-          <w:szCs w:val="21"/>
-          <w:shd w:val="clear" w:color="auto" w:fill="FFFFFF"/>
-        </w:rPr>
-        <w:t xml:space="preserve"> </w:t>
-      </w:r>
+      <w:pPr>
+        <w:rPr>
+          <w:rFonts w:ascii="Arial" w:hAnsi="Arial" w:cs="Arial"/>
+          <w:i/>
+        </w:rPr>
+      </w:pPr>
     </w:p>
     <w:p>
       <w:pPr>
@@ -4482,12 +4261,76 @@
           <w:rFonts w:ascii="Arial" w:hAnsi="Arial" w:cs="Arial"/>
         </w:rPr>
       </w:pPr>
-      <w:bookmarkStart w:id="5" w:name="_Toc527463590"/>
-      <w:r>
-        <w:rPr>
-          <w:rFonts w:ascii="Arial" w:hAnsi="Arial" w:cs="Arial"/>
-        </w:rPr>
-        <w:t>Projektbezug</w:t>
+      <w:bookmarkStart w:id="4" w:name="_Toc527463596"/>
+      <w:r>
+        <w:rPr>
+          <w:rFonts w:ascii="Arial" w:hAnsi="Arial" w:cs="Arial"/>
+        </w:rPr>
+        <w:t>Zielgruppe(n)</w:t>
+      </w:r>
+      <w:bookmarkEnd w:id="4"/>
+    </w:p>
+    <w:p/>
+    <w:p>
+      <w:pPr>
+        <w:rPr>
+          <w:rFonts w:ascii="Arial" w:hAnsi="Arial" w:cs="Arial"/>
+          <w:i/>
+        </w:rPr>
+      </w:pPr>
+      <w:r>
+        <w:rPr>
+          <w:rFonts w:ascii="Arial" w:hAnsi="Arial" w:cs="Arial"/>
+          <w:i/>
+        </w:rPr>
+        <w:t>Unter diesem Abschnitt wird definiert wer genau die Anwender des Produkts sein sollen und wodurch sie sich auszeichnen. Auch hieraus können wichtige Anforderungen abgeleitet werden.</w:t>
+      </w:r>
+      <w:r>
+        <w:rPr>
+          <w:rFonts w:ascii="Arial" w:hAnsi="Arial" w:cs="Arial"/>
+          <w:i/>
+        </w:rPr>
+        <w:t xml:space="preserve"> Als vereinfachtes Beispiel könnte das Interface einer Software, die auch von Senioren genutzt werden soll, dementsprechend entworfen werden (z.B. sparsam eingesetzte, größere und auffälligere Buttons, die eindeutig auf die Funktion hindeuten</w:t>
+      </w:r>
+      <w:r>
+        <w:rPr>
+          <w:rFonts w:ascii="Arial" w:hAnsi="Arial" w:cs="Arial"/>
+          <w:i/>
+        </w:rPr>
+        <w:t>, die sie auslösen</w:t>
+      </w:r>
+      <w:r>
+        <w:rPr>
+          <w:rFonts w:ascii="Arial" w:hAnsi="Arial" w:cs="Arial"/>
+          <w:i/>
+        </w:rPr>
+        <w:t>).</w:t>
+      </w:r>
+    </w:p>
+    <w:p>
+      <w:pPr>
+        <w:rPr>
+          <w:rFonts w:ascii="Arial" w:hAnsi="Arial" w:cs="Arial"/>
+        </w:rPr>
+      </w:pPr>
+    </w:p>
+    <w:p>
+      <w:pPr>
+        <w:pStyle w:val="berschrift1"/>
+        <w:numPr>
+          <w:ilvl w:val="0"/>
+          <w:numId w:val="2"/>
+        </w:numPr>
+        <w:rPr>
+          <w:rFonts w:ascii="Arial" w:hAnsi="Arial" w:cs="Arial"/>
+        </w:rPr>
+      </w:pPr>
+      <w:bookmarkStart w:id="5" w:name="_Toc527463597"/>
+      <w:r>
+        <w:rPr>
+          <w:rFonts w:ascii="Arial" w:hAnsi="Arial" w:cs="Arial"/>
+        </w:rPr>
+        <w:t>Funktionale Anforderungen</w:t>
       </w:r>
       <w:bookmarkEnd w:id="5"/>
     </w:p>
@@ -4504,16 +4347,31 @@
           <w:rFonts w:ascii="Arial" w:hAnsi="Arial" w:cs="Arial"/>
           <w:i/>
         </w:rPr>
-        <w:t>Das vorliegende Projekt ist ein unabhängiges Projekt/Teilprojekt/Schwesterprojekt des Projekts XY233…</w:t>
+        <w:t xml:space="preserve">Funktionale Anforderungen </w:t>
+      </w:r>
+      <w:r>
+        <w:rPr>
+          <w:rFonts w:ascii="Arial" w:hAnsi="Arial" w:cs="Arial"/>
+          <w:i/>
+        </w:rPr>
+        <w:t>sind</w:t>
+      </w:r>
+      <w:r>
+        <w:rPr>
+          <w:rFonts w:ascii="Arial" w:hAnsi="Arial" w:cs="Arial"/>
+          <w:i/>
+        </w:rPr>
+        <w:t xml:space="preserve"> gewünschte Funktionalitäten oder Verhalten eines Systems bzw. Produkts.</w:t>
+      </w:r>
+      <w:r>
+        <w:rPr>
+          <w:rFonts w:ascii="Arial" w:hAnsi="Arial" w:cs="Arial"/>
+          <w:i/>
+        </w:rPr>
+        <w:t xml:space="preserve"> Sie beschreiben, was das zu entwickelnde Produkt tun oder können soll.</w:t>
       </w:r>
     </w:p>
-    <w:p>
-      <w:pPr>
-        <w:rPr>
-          <w:rFonts w:ascii="Arial" w:hAnsi="Arial" w:cs="Arial"/>
-        </w:rPr>
-      </w:pPr>
-    </w:p>
+    <w:p/>
     <w:p>
       <w:pPr>
         <w:pStyle w:val="berschrift2"/>
@@ -4525,64 +4383,28 @@
           <w:rFonts w:ascii="Arial" w:hAnsi="Arial" w:cs="Arial"/>
         </w:rPr>
       </w:pPr>
-      <w:bookmarkStart w:id="6" w:name="_Toc527463591"/>
-      <w:r>
-        <w:rPr>
-          <w:rFonts w:ascii="Arial" w:hAnsi="Arial" w:cs="Arial"/>
-        </w:rPr>
-        <w:t>Abkürzungen</w:t>
+      <w:bookmarkStart w:id="6" w:name="_Toc527463598"/>
+      <w:r>
+        <w:rPr>
+          <w:rFonts w:ascii="Arial" w:hAnsi="Arial" w:cs="Arial"/>
+        </w:rPr>
+        <w:lastRenderedPageBreak/>
+        <w:t>An</w:t>
+      </w:r>
+      <w:r>
+        <w:rPr>
+          <w:rFonts w:ascii="Arial" w:hAnsi="Arial" w:cs="Arial"/>
+        </w:rPr>
+        <w:t>forderung</w:t>
+      </w:r>
+      <w:r>
+        <w:rPr>
+          <w:rFonts w:ascii="Arial" w:hAnsi="Arial" w:cs="Arial"/>
+        </w:rPr>
+        <w:t xml:space="preserve"> 1</w:t>
       </w:r>
       <w:bookmarkEnd w:id="6"/>
     </w:p>
-    <w:p/>
-    <w:p>
-      <w:pPr>
-        <w:rPr>
-          <w:rFonts w:ascii="Arial" w:hAnsi="Arial" w:cs="Arial"/>
-          <w:i/>
-        </w:rPr>
-      </w:pPr>
-      <w:r>
-        <w:rPr>
-          <w:rFonts w:ascii="Arial" w:hAnsi="Arial" w:cs="Arial"/>
-          <w:i/>
-        </w:rPr>
-        <w:t>[Auflistung aller eingeführten und verwendeten Abkürzungen]</w:t>
-      </w:r>
-    </w:p>
-    <w:p>
-      <w:pPr>
-        <w:rPr>
-          <w:rFonts w:ascii="Arial" w:hAnsi="Arial" w:cs="Arial"/>
-          <w:i/>
-        </w:rPr>
-      </w:pPr>
-    </w:p>
-    <w:p>
-      <w:pPr>
-        <w:rPr>
-          <w:rFonts w:ascii="Arial" w:hAnsi="Arial" w:cs="Arial"/>
-          <w:i/>
-        </w:rPr>
-      </w:pPr>
-    </w:p>
-    <w:p>
-      <w:pPr>
-        <w:rPr>
-          <w:rFonts w:ascii="Arial" w:hAnsi="Arial" w:cs="Arial"/>
-          <w:i/>
-        </w:rPr>
-      </w:pPr>
-    </w:p>
-    <w:p>
-      <w:pPr>
-        <w:rPr>
-          <w:rFonts w:ascii="Arial" w:hAnsi="Arial" w:cs="Arial"/>
-          <w:i/>
-        </w:rPr>
-      </w:pPr>
-    </w:p>
-    <w:p/>
     <w:p>
       <w:pPr>
         <w:pStyle w:val="berschrift2"/>
@@ -4594,523 +4416,47 @@
           <w:rFonts w:ascii="Arial" w:hAnsi="Arial" w:cs="Arial"/>
         </w:rPr>
       </w:pPr>
-      <w:bookmarkStart w:id="7" w:name="_Toc527463592"/>
-      <w:r>
-        <w:rPr>
-          <w:rFonts w:ascii="Arial" w:hAnsi="Arial" w:cs="Arial"/>
-        </w:rPr>
-        <w:lastRenderedPageBreak/>
-        <w:t>Teams und Schnittstellen</w:t>
+      <w:bookmarkStart w:id="7" w:name="_Toc527463599"/>
+      <w:r>
+        <w:rPr>
+          <w:rFonts w:ascii="Arial" w:hAnsi="Arial" w:cs="Arial"/>
+        </w:rPr>
+        <w:t>Anforderung</w:t>
+      </w:r>
+      <w:r>
+        <w:rPr>
+          <w:rFonts w:ascii="Arial" w:hAnsi="Arial" w:cs="Arial"/>
+        </w:rPr>
+        <w:t xml:space="preserve"> 2</w:t>
       </w:r>
       <w:bookmarkEnd w:id="7"/>
     </w:p>
-    <w:p/>
     <w:p>
       <w:pPr>
-        <w:rPr>
-          <w:rFonts w:ascii="Arial" w:hAnsi="Arial" w:cs="Arial"/>
-          <w:i/>
-          <w:color w:val="3C3C3C"/>
-          <w:szCs w:val="21"/>
-          <w:shd w:val="clear" w:color="auto" w:fill="FFFFFF"/>
-        </w:rPr>
-      </w:pPr>
-      <w:r>
-        <w:rPr>
-          <w:rFonts w:ascii="Arial" w:hAnsi="Arial" w:cs="Arial"/>
-          <w:i/>
-          <w:color w:val="3C3C3C"/>
-          <w:szCs w:val="21"/>
-          <w:shd w:val="clear" w:color="auto" w:fill="FFFFFF"/>
-        </w:rPr>
-        <w:t>Benennen Sie möglichst genau, wer an dem Projekt mitwirkt und wo die Schnittstellen sind. Auch die Kommunikationswege führen Sie in diesem Abschnitt auf.</w:t>
-      </w:r>
+        <w:pStyle w:val="berschrift2"/>
+        <w:numPr>
+          <w:ilvl w:val="1"/>
+          <w:numId w:val="2"/>
+        </w:numPr>
+        <w:rPr>
+          <w:rFonts w:ascii="Arial" w:hAnsi="Arial" w:cs="Arial"/>
+        </w:rPr>
+      </w:pPr>
+      <w:bookmarkStart w:id="8" w:name="_Toc527463600"/>
+      <w:r>
+        <w:rPr>
+          <w:rFonts w:ascii="Arial" w:hAnsi="Arial" w:cs="Arial"/>
+        </w:rPr>
+        <w:t>Anforderung</w:t>
+      </w:r>
+      <w:r>
+        <w:rPr>
+          <w:rFonts w:ascii="Arial" w:hAnsi="Arial" w:cs="Arial"/>
+        </w:rPr>
+        <w:t xml:space="preserve"> 3</w:t>
+      </w:r>
+      <w:bookmarkEnd w:id="8"/>
     </w:p>
-    <w:p>
-      <w:pPr>
-        <w:rPr>
-          <w:i/>
-          <w:sz w:val="24"/>
-        </w:rPr>
-      </w:pPr>
-      <w:r>
-        <w:rPr>
-          <w:rFonts w:ascii="Arial" w:hAnsi="Arial" w:cs="Arial"/>
-          <w:i/>
-          <w:color w:val="3C3C3C"/>
-          <w:szCs w:val="21"/>
-          <w:shd w:val="clear" w:color="auto" w:fill="FFFFFF"/>
-        </w:rPr>
-        <w:t>Für eine bessere Übersichtlichkeit wäre auch eine kompakte Auflistung aller Beteiligten mit Kontakdaten wie folgt denkbar:</w:t>
-      </w:r>
-    </w:p>
-    <w:p/>
-    <w:tbl>
-      <w:tblPr>
-        <w:tblW w:w="0" w:type="auto"/>
-        <w:tblBorders>
-          <w:top w:val="single" w:sz="4" w:space="0" w:color="auto"/>
-          <w:left w:val="single" w:sz="4" w:space="0" w:color="auto"/>
-          <w:bottom w:val="single" w:sz="4" w:space="0" w:color="auto"/>
-          <w:right w:val="single" w:sz="4" w:space="0" w:color="auto"/>
-          <w:insideH w:val="single" w:sz="4" w:space="0" w:color="auto"/>
-          <w:insideV w:val="single" w:sz="4" w:space="0" w:color="auto"/>
-        </w:tblBorders>
-        <w:tblLook w:val="01E0" w:firstRow="1" w:lastRow="1" w:firstColumn="1" w:lastColumn="1" w:noHBand="0" w:noVBand="0"/>
-      </w:tblPr>
-      <w:tblGrid>
-        <w:gridCol w:w="1832"/>
-        <w:gridCol w:w="1771"/>
-        <w:gridCol w:w="1786"/>
-        <w:gridCol w:w="1898"/>
-        <w:gridCol w:w="1775"/>
-      </w:tblGrid>
-      <w:tr>
-        <w:tc>
-          <w:tcPr>
-            <w:tcW w:w="1842" w:type="dxa"/>
-            <w:shd w:val="clear" w:color="auto" w:fill="E0E0E0"/>
-          </w:tcPr>
-          <w:p>
-            <w:pPr>
-              <w:rPr>
-                <w:rFonts w:ascii="Arial" w:hAnsi="Arial" w:cs="Arial"/>
-                <w:b/>
-                <w:sz w:val="20"/>
-              </w:rPr>
-            </w:pPr>
-            <w:r>
-              <w:rPr>
-                <w:rFonts w:ascii="Arial" w:hAnsi="Arial" w:cs="Arial"/>
-                <w:b/>
-                <w:sz w:val="20"/>
-              </w:rPr>
-              <w:t>Rolle</w:t>
-            </w:r>
-            <w:r>
-              <w:rPr>
-                <w:rFonts w:ascii="Arial" w:hAnsi="Arial" w:cs="Arial"/>
-                <w:b/>
-                <w:sz w:val="20"/>
-              </w:rPr>
-              <w:t>(</w:t>
-            </w:r>
-            <w:r>
-              <w:rPr>
-                <w:rFonts w:ascii="Arial" w:hAnsi="Arial" w:cs="Arial"/>
-                <w:b/>
-                <w:sz w:val="20"/>
-              </w:rPr>
-              <w:t>n</w:t>
-            </w:r>
-            <w:r>
-              <w:rPr>
-                <w:rFonts w:ascii="Arial" w:hAnsi="Arial" w:cs="Arial"/>
-                <w:b/>
-                <w:sz w:val="20"/>
-              </w:rPr>
-              <w:t>)</w:t>
-            </w:r>
-          </w:p>
-        </w:tc>
-        <w:tc>
-          <w:tcPr>
-            <w:tcW w:w="1842" w:type="dxa"/>
-            <w:shd w:val="clear" w:color="auto" w:fill="E0E0E0"/>
-          </w:tcPr>
-          <w:p>
-            <w:pPr>
-              <w:rPr>
-                <w:rFonts w:ascii="Arial" w:hAnsi="Arial" w:cs="Arial"/>
-                <w:b/>
-                <w:sz w:val="20"/>
-              </w:rPr>
-            </w:pPr>
-            <w:r>
-              <w:rPr>
-                <w:rFonts w:ascii="Arial" w:hAnsi="Arial" w:cs="Arial"/>
-                <w:b/>
-                <w:sz w:val="20"/>
-              </w:rPr>
-              <w:t>Name</w:t>
-            </w:r>
-          </w:p>
-        </w:tc>
-        <w:tc>
-          <w:tcPr>
-            <w:tcW w:w="1842" w:type="dxa"/>
-            <w:shd w:val="clear" w:color="auto" w:fill="E0E0E0"/>
-          </w:tcPr>
-          <w:p>
-            <w:pPr>
-              <w:rPr>
-                <w:rFonts w:ascii="Arial" w:hAnsi="Arial" w:cs="Arial"/>
-                <w:b/>
-                <w:sz w:val="20"/>
-              </w:rPr>
-            </w:pPr>
-            <w:r>
-              <w:rPr>
-                <w:rFonts w:ascii="Arial" w:hAnsi="Arial" w:cs="Arial"/>
-                <w:b/>
-                <w:sz w:val="20"/>
-              </w:rPr>
-              <w:t>Telefon</w:t>
-            </w:r>
-          </w:p>
-        </w:tc>
-        <w:tc>
-          <w:tcPr>
-            <w:tcW w:w="1843" w:type="dxa"/>
-            <w:shd w:val="clear" w:color="auto" w:fill="E0E0E0"/>
-          </w:tcPr>
-          <w:p>
-            <w:pPr>
-              <w:rPr>
-                <w:rFonts w:ascii="Arial" w:hAnsi="Arial" w:cs="Arial"/>
-                <w:b/>
-                <w:sz w:val="20"/>
-              </w:rPr>
-            </w:pPr>
-            <w:r>
-              <w:rPr>
-                <w:rFonts w:ascii="Arial" w:hAnsi="Arial" w:cs="Arial"/>
-                <w:b/>
-                <w:sz w:val="20"/>
-              </w:rPr>
-              <w:t>E-Mail</w:t>
-            </w:r>
-          </w:p>
-        </w:tc>
-        <w:tc>
-          <w:tcPr>
-            <w:tcW w:w="1843" w:type="dxa"/>
-            <w:shd w:val="clear" w:color="auto" w:fill="E0E0E0"/>
-          </w:tcPr>
-          <w:p>
-            <w:pPr>
-              <w:rPr>
-                <w:rFonts w:ascii="Arial" w:hAnsi="Arial" w:cs="Arial"/>
-                <w:b/>
-                <w:sz w:val="20"/>
-              </w:rPr>
-            </w:pPr>
-            <w:r>
-              <w:rPr>
-                <w:rFonts w:ascii="Arial" w:hAnsi="Arial" w:cs="Arial"/>
-                <w:b/>
-                <w:sz w:val="20"/>
-              </w:rPr>
-              <w:t>Team</w:t>
-            </w:r>
-          </w:p>
-        </w:tc>
-      </w:tr>
-      <w:tr>
-        <w:tc>
-          <w:tcPr>
-            <w:tcW w:w="1842" w:type="dxa"/>
-          </w:tcPr>
-          <w:p>
-            <w:pPr>
-              <w:rPr>
-                <w:rFonts w:ascii="Arial" w:hAnsi="Arial" w:cs="Arial"/>
-                <w:sz w:val="20"/>
-              </w:rPr>
-            </w:pPr>
-            <w:r>
-              <w:rPr>
-                <w:rFonts w:ascii="Arial" w:hAnsi="Arial" w:cs="Arial"/>
-                <w:sz w:val="20"/>
-              </w:rPr>
-              <w:t>Produktmanager</w:t>
-            </w:r>
-          </w:p>
-        </w:tc>
-        <w:tc>
-          <w:tcPr>
-            <w:tcW w:w="1842" w:type="dxa"/>
-          </w:tcPr>
-          <w:p>
-            <w:pPr>
-              <w:rPr>
-                <w:rFonts w:ascii="Arial" w:hAnsi="Arial" w:cs="Arial"/>
-                <w:sz w:val="20"/>
-              </w:rPr>
-            </w:pPr>
-            <w:r>
-              <w:rPr>
-                <w:rFonts w:ascii="Arial" w:hAnsi="Arial" w:cs="Arial"/>
-                <w:sz w:val="20"/>
-              </w:rPr>
-              <w:t>XY</w:t>
-            </w:r>
-          </w:p>
-        </w:tc>
-        <w:tc>
-          <w:tcPr>
-            <w:tcW w:w="1842" w:type="dxa"/>
-          </w:tcPr>
-          <w:p>
-            <w:pPr>
-              <w:rPr>
-                <w:rFonts w:ascii="Arial" w:hAnsi="Arial" w:cs="Arial"/>
-                <w:sz w:val="20"/>
-              </w:rPr>
-            </w:pPr>
-            <w:r>
-              <w:rPr>
-                <w:rFonts w:ascii="Arial" w:hAnsi="Arial" w:cs="Arial"/>
-                <w:sz w:val="20"/>
-              </w:rPr>
-              <w:t>0123456</w:t>
-            </w:r>
-          </w:p>
-        </w:tc>
-        <w:tc>
-          <w:tcPr>
-            <w:tcW w:w="1843" w:type="dxa"/>
-          </w:tcPr>
-          <w:p>
-            <w:pPr>
-              <w:rPr>
-                <w:rFonts w:ascii="Arial" w:hAnsi="Arial" w:cs="Arial"/>
-                <w:sz w:val="20"/>
-              </w:rPr>
-            </w:pPr>
-            <w:r>
-              <w:rPr>
-                <w:rFonts w:ascii="Arial" w:hAnsi="Arial" w:cs="Arial"/>
-                <w:sz w:val="20"/>
-              </w:rPr>
-              <w:t>xy@muserfirma.de</w:t>
-            </w:r>
-          </w:p>
-        </w:tc>
-        <w:tc>
-          <w:tcPr>
-            <w:tcW w:w="1843" w:type="dxa"/>
-          </w:tcPr>
-          <w:p>
-            <w:pPr>
-              <w:rPr>
-                <w:rFonts w:ascii="Arial" w:hAnsi="Arial" w:cs="Arial"/>
-                <w:sz w:val="20"/>
-              </w:rPr>
-            </w:pPr>
-            <w:r>
-              <w:rPr>
-                <w:rFonts w:ascii="Arial" w:hAnsi="Arial" w:cs="Arial"/>
-                <w:sz w:val="20"/>
-              </w:rPr>
-              <w:t>AB001</w:t>
-            </w:r>
-          </w:p>
-        </w:tc>
-      </w:tr>
-      <w:tr>
-        <w:tc>
-          <w:tcPr>
-            <w:tcW w:w="1842" w:type="dxa"/>
-          </w:tcPr>
-          <w:p>
-            <w:pPr>
-              <w:rPr>
-                <w:rFonts w:ascii="Arial" w:hAnsi="Arial" w:cs="Arial"/>
-                <w:sz w:val="20"/>
-              </w:rPr>
-            </w:pPr>
-          </w:p>
-        </w:tc>
-        <w:tc>
-          <w:tcPr>
-            <w:tcW w:w="1842" w:type="dxa"/>
-          </w:tcPr>
-          <w:p>
-            <w:pPr>
-              <w:rPr>
-                <w:rFonts w:ascii="Arial" w:hAnsi="Arial" w:cs="Arial"/>
-                <w:sz w:val="20"/>
-              </w:rPr>
-            </w:pPr>
-          </w:p>
-        </w:tc>
-        <w:tc>
-          <w:tcPr>
-            <w:tcW w:w="1842" w:type="dxa"/>
-          </w:tcPr>
-          <w:p>
-            <w:pPr>
-              <w:rPr>
-                <w:rFonts w:ascii="Arial" w:hAnsi="Arial" w:cs="Arial"/>
-                <w:sz w:val="20"/>
-              </w:rPr>
-            </w:pPr>
-          </w:p>
-        </w:tc>
-        <w:tc>
-          <w:tcPr>
-            <w:tcW w:w="1843" w:type="dxa"/>
-          </w:tcPr>
-          <w:p>
-            <w:pPr>
-              <w:rPr>
-                <w:rFonts w:ascii="Arial" w:hAnsi="Arial" w:cs="Arial"/>
-                <w:sz w:val="20"/>
-              </w:rPr>
-            </w:pPr>
-          </w:p>
-        </w:tc>
-        <w:tc>
-          <w:tcPr>
-            <w:tcW w:w="1843" w:type="dxa"/>
-          </w:tcPr>
-          <w:p>
-            <w:pPr>
-              <w:rPr>
-                <w:rFonts w:ascii="Arial" w:hAnsi="Arial" w:cs="Arial"/>
-                <w:sz w:val="20"/>
-              </w:rPr>
-            </w:pPr>
-          </w:p>
-        </w:tc>
-      </w:tr>
-      <w:tr>
-        <w:tc>
-          <w:tcPr>
-            <w:tcW w:w="1842" w:type="dxa"/>
-          </w:tcPr>
-          <w:p>
-            <w:pPr>
-              <w:rPr>
-                <w:rFonts w:ascii="Arial" w:hAnsi="Arial" w:cs="Arial"/>
-                <w:sz w:val="20"/>
-              </w:rPr>
-            </w:pPr>
-          </w:p>
-        </w:tc>
-        <w:tc>
-          <w:tcPr>
-            <w:tcW w:w="1842" w:type="dxa"/>
-          </w:tcPr>
-          <w:p>
-            <w:pPr>
-              <w:rPr>
-                <w:rFonts w:ascii="Arial" w:hAnsi="Arial" w:cs="Arial"/>
-                <w:sz w:val="20"/>
-              </w:rPr>
-            </w:pPr>
-          </w:p>
-        </w:tc>
-        <w:tc>
-          <w:tcPr>
-            <w:tcW w:w="1842" w:type="dxa"/>
-          </w:tcPr>
-          <w:p>
-            <w:pPr>
-              <w:rPr>
-                <w:rFonts w:ascii="Arial" w:hAnsi="Arial" w:cs="Arial"/>
-                <w:sz w:val="20"/>
-              </w:rPr>
-            </w:pPr>
-          </w:p>
-        </w:tc>
-        <w:tc>
-          <w:tcPr>
-            <w:tcW w:w="1843" w:type="dxa"/>
-          </w:tcPr>
-          <w:p>
-            <w:pPr>
-              <w:rPr>
-                <w:rFonts w:ascii="Arial" w:hAnsi="Arial" w:cs="Arial"/>
-                <w:sz w:val="20"/>
-              </w:rPr>
-            </w:pPr>
-          </w:p>
-        </w:tc>
-        <w:tc>
-          <w:tcPr>
-            <w:tcW w:w="1843" w:type="dxa"/>
-          </w:tcPr>
-          <w:p>
-            <w:pPr>
-              <w:rPr>
-                <w:rFonts w:ascii="Arial" w:hAnsi="Arial" w:cs="Arial"/>
-                <w:sz w:val="20"/>
-              </w:rPr>
-            </w:pPr>
-          </w:p>
-        </w:tc>
-      </w:tr>
-      <w:tr>
-        <w:tc>
-          <w:tcPr>
-            <w:tcW w:w="1842" w:type="dxa"/>
-          </w:tcPr>
-          <w:p>
-            <w:pPr>
-              <w:rPr>
-                <w:rFonts w:ascii="Arial" w:hAnsi="Arial" w:cs="Arial"/>
-                <w:sz w:val="20"/>
-              </w:rPr>
-            </w:pPr>
-          </w:p>
-        </w:tc>
-        <w:tc>
-          <w:tcPr>
-            <w:tcW w:w="1842" w:type="dxa"/>
-          </w:tcPr>
-          <w:p>
-            <w:pPr>
-              <w:rPr>
-                <w:rFonts w:ascii="Arial" w:hAnsi="Arial" w:cs="Arial"/>
-                <w:sz w:val="20"/>
-              </w:rPr>
-            </w:pPr>
-          </w:p>
-        </w:tc>
-        <w:tc>
-          <w:tcPr>
-            <w:tcW w:w="1842" w:type="dxa"/>
-          </w:tcPr>
-          <w:p>
-            <w:pPr>
-              <w:rPr>
-                <w:rFonts w:ascii="Arial" w:hAnsi="Arial" w:cs="Arial"/>
-                <w:sz w:val="20"/>
-              </w:rPr>
-            </w:pPr>
-          </w:p>
-        </w:tc>
-        <w:tc>
-          <w:tcPr>
-            <w:tcW w:w="1843" w:type="dxa"/>
-          </w:tcPr>
-          <w:p>
-            <w:pPr>
-              <w:rPr>
-                <w:rFonts w:ascii="Arial" w:hAnsi="Arial" w:cs="Arial"/>
-                <w:sz w:val="20"/>
-              </w:rPr>
-            </w:pPr>
-          </w:p>
-        </w:tc>
-        <w:tc>
-          <w:tcPr>
-            <w:tcW w:w="1843" w:type="dxa"/>
-          </w:tcPr>
-          <w:p>
-            <w:pPr>
-              <w:rPr>
-                <w:rFonts w:ascii="Arial" w:hAnsi="Arial" w:cs="Arial"/>
-                <w:sz w:val="20"/>
-              </w:rPr>
-            </w:pPr>
-          </w:p>
-        </w:tc>
-      </w:tr>
-    </w:tbl>
-    <w:p/>
     <w:p>
       <w:pPr>
         <w:rPr>
@@ -5129,15 +4475,59 @@
           <w:rFonts w:ascii="Arial" w:hAnsi="Arial" w:cs="Arial"/>
         </w:rPr>
       </w:pPr>
-      <w:bookmarkStart w:id="8" w:name="_Toc527463593"/>
-      <w:r>
-        <w:rPr>
-          <w:rFonts w:ascii="Arial" w:hAnsi="Arial" w:cs="Arial"/>
-        </w:rPr>
-        <w:t>Konzept</w:t>
-      </w:r>
-      <w:bookmarkEnd w:id="8"/>
+      <w:bookmarkStart w:id="9" w:name="_Toc527463601"/>
+      <w:r>
+        <w:rPr>
+          <w:rFonts w:ascii="Arial" w:hAnsi="Arial" w:cs="Arial"/>
+        </w:rPr>
+        <w:t>Nicht</w:t>
+      </w:r>
+      <w:r>
+        <w:rPr>
+          <w:rFonts w:ascii="Arial" w:hAnsi="Arial" w:cs="Arial"/>
+        </w:rPr>
+        <w:t>funktionale Anforderungen</w:t>
+      </w:r>
+      <w:bookmarkEnd w:id="9"/>
     </w:p>
+    <w:p/>
+    <w:p>
+      <w:pPr>
+        <w:rPr>
+          <w:rFonts w:ascii="Arial" w:hAnsi="Arial" w:cs="Arial"/>
+          <w:i/>
+        </w:rPr>
+      </w:pPr>
+      <w:r>
+        <w:rPr>
+          <w:rFonts w:ascii="Arial" w:hAnsi="Arial" w:cs="Arial"/>
+          <w:i/>
+        </w:rPr>
+        <w:t>Nichtfunktionale Anforderun</w:t>
+      </w:r>
+      <w:r>
+        <w:rPr>
+          <w:rFonts w:ascii="Arial" w:hAnsi="Arial" w:cs="Arial"/>
+          <w:i/>
+        </w:rPr>
+        <w:t>gen sind Anforderungen an die Qualität,</w:t>
+      </w:r>
+      <w:r>
+        <w:rPr>
+          <w:rFonts w:ascii="Arial" w:hAnsi="Arial" w:cs="Arial"/>
+          <w:i/>
+        </w:rPr>
+        <w:t xml:space="preserve"> in welcher die geforderte Funktionalität zu erbringen ist.</w:t>
+      </w:r>
+      <w:r>
+        <w:rPr>
+          <w:rFonts w:ascii="Arial" w:hAnsi="Arial" w:cs="Arial"/>
+          <w:i/>
+        </w:rPr>
+        <w:t xml:space="preserve"> Dazu zählen beispielsweise auch das Design, Konformität zu bestimmten Gesetzen/Vorschriften oder die Reaktionszeit des Systems.</w:t>
+      </w:r>
+    </w:p>
+    <w:p/>
     <w:p>
       <w:pPr>
         <w:pStyle w:val="berschrift2"/>
@@ -5149,81 +4539,15 @@
           <w:rFonts w:ascii="Arial" w:hAnsi="Arial" w:cs="Arial"/>
         </w:rPr>
       </w:pPr>
-      <w:bookmarkStart w:id="9" w:name="_Toc527463594"/>
-      <w:r>
-        <w:rPr>
-          <w:rFonts w:ascii="Arial" w:hAnsi="Arial" w:cs="Arial"/>
-        </w:rPr>
-        <w:t>Ziel(e) des Anbieters</w:t>
-      </w:r>
-      <w:bookmarkEnd w:id="9"/>
+      <w:bookmarkStart w:id="10" w:name="_Toc527463602"/>
+      <w:r>
+        <w:rPr>
+          <w:rFonts w:ascii="Arial" w:hAnsi="Arial" w:cs="Arial"/>
+        </w:rPr>
+        <w:t>Allgemeine Anforderungen</w:t>
+      </w:r>
+      <w:bookmarkEnd w:id="10"/>
     </w:p>
-    <w:p/>
-    <w:p>
-      <w:pPr>
-        <w:rPr>
-          <w:rFonts w:ascii="Arial" w:hAnsi="Arial" w:cs="Arial"/>
-          <w:i/>
-        </w:rPr>
-      </w:pPr>
-      <w:r>
-        <w:rPr>
-          <w:rFonts w:ascii="Arial" w:hAnsi="Arial" w:cs="Arial"/>
-          <w:i/>
-        </w:rPr>
-        <w:t xml:space="preserve">Hier </w:t>
-      </w:r>
-      <w:r>
-        <w:rPr>
-          <w:rFonts w:ascii="Arial" w:hAnsi="Arial" w:cs="Arial"/>
-          <w:i/>
-        </w:rPr>
-        <w:t>wird aufgeführt</w:t>
-      </w:r>
-      <w:r>
-        <w:rPr>
-          <w:rFonts w:ascii="Arial" w:hAnsi="Arial" w:cs="Arial"/>
-          <w:i/>
-        </w:rPr>
-        <w:t xml:space="preserve">, welche Ziele </w:t>
-      </w:r>
-      <w:r>
-        <w:rPr>
-          <w:rFonts w:ascii="Arial" w:hAnsi="Arial" w:cs="Arial"/>
-          <w:i/>
-        </w:rPr>
-        <w:t>der Auftragnehmer verfolgt</w:t>
-      </w:r>
-      <w:r>
-        <w:rPr>
-          <w:rFonts w:ascii="Arial" w:hAnsi="Arial" w:cs="Arial"/>
-          <w:i/>
-        </w:rPr>
-        <w:t xml:space="preserve">. Auch wenn das Produkt letztendlich vom </w:t>
-      </w:r>
-      <w:r>
-        <w:rPr>
-          <w:rFonts w:ascii="Arial" w:hAnsi="Arial" w:cs="Arial"/>
-          <w:i/>
-        </w:rPr>
-        <w:t>Enda</w:t>
-      </w:r>
-      <w:r>
-        <w:rPr>
-          <w:rFonts w:ascii="Arial" w:hAnsi="Arial" w:cs="Arial"/>
-          <w:i/>
-        </w:rPr>
-        <w:t xml:space="preserve">nwender genutzt wird, sollten die Ziele des Anbieters nicht vernachlässigt werden. Diese können die Anforderungen </w:t>
-      </w:r>
-      <w:r>
-        <w:rPr>
-          <w:rFonts w:ascii="Arial" w:hAnsi="Arial" w:cs="Arial"/>
-          <w:i/>
-        </w:rPr>
-        <w:t>ebenso stark beeinflussen wie die Ziele der künftigen Anwender.</w:t>
-      </w:r>
-    </w:p>
-    <w:p/>
     <w:p>
       <w:pPr>
         <w:pStyle w:val="berschrift2"/>
@@ -5235,38 +4559,14 @@
           <w:rFonts w:ascii="Arial" w:hAnsi="Arial" w:cs="Arial"/>
         </w:rPr>
       </w:pPr>
-      <w:bookmarkStart w:id="10" w:name="_Toc527463595"/>
-      <w:r>
-        <w:rPr>
-          <w:rFonts w:ascii="Arial" w:hAnsi="Arial" w:cs="Arial"/>
-        </w:rPr>
-        <w:t>Ziel(e) und Nutzen des Anwenders</w:t>
-      </w:r>
-      <w:bookmarkEnd w:id="10"/>
-    </w:p>
-    <w:p/>
-    <w:p>
-      <w:pPr>
-        <w:rPr>
-          <w:rFonts w:ascii="Arial" w:hAnsi="Arial" w:cs="Arial"/>
-          <w:i/>
-        </w:rPr>
-      </w:pPr>
-      <w:r>
-        <w:rPr>
-          <w:rFonts w:ascii="Arial" w:hAnsi="Arial" w:cs="Arial"/>
-          <w:i/>
-        </w:rPr>
-        <w:t>An dieser Stelle werden nun auch die Ziele und der Nutzen des Anwenders dargestellt. Meist lassen sich diese Ziele v.a. in die funktionalen Anforderungen übersetzen.</w:t>
-      </w:r>
-    </w:p>
-    <w:p>
-      <w:pPr>
-        <w:rPr>
-          <w:rFonts w:ascii="Arial" w:hAnsi="Arial" w:cs="Arial"/>
-          <w:i/>
-        </w:rPr>
-      </w:pPr>
+      <w:bookmarkStart w:id="11" w:name="_Toc527463603"/>
+      <w:r>
+        <w:rPr>
+          <w:rFonts w:ascii="Arial" w:hAnsi="Arial" w:cs="Arial"/>
+        </w:rPr>
+        <w:t>Gesetzliche Anforderungen</w:t>
+      </w:r>
+      <w:bookmarkEnd w:id="11"/>
     </w:p>
     <w:p>
       <w:pPr>
@@ -5279,59 +4579,36 @@
           <w:rFonts w:ascii="Arial" w:hAnsi="Arial" w:cs="Arial"/>
         </w:rPr>
       </w:pPr>
-      <w:bookmarkStart w:id="11" w:name="_Toc527463596"/>
-      <w:r>
-        <w:rPr>
-          <w:rFonts w:ascii="Arial" w:hAnsi="Arial" w:cs="Arial"/>
-        </w:rPr>
-        <w:t>Zielgruppe(n)</w:t>
-      </w:r>
-      <w:bookmarkEnd w:id="11"/>
+      <w:bookmarkStart w:id="12" w:name="_Toc527463604"/>
+      <w:r>
+        <w:rPr>
+          <w:rFonts w:ascii="Arial" w:hAnsi="Arial" w:cs="Arial"/>
+        </w:rPr>
+        <w:t>Technische Anforderungen</w:t>
+      </w:r>
+      <w:bookmarkEnd w:id="12"/>
+    </w:p>
+    <w:p>
+      <w:pPr>
+        <w:pStyle w:val="berschrift2"/>
+        <w:numPr>
+          <w:ilvl w:val="1"/>
+          <w:numId w:val="2"/>
+        </w:numPr>
+        <w:rPr>
+          <w:rFonts w:ascii="Arial" w:hAnsi="Arial" w:cs="Arial"/>
+        </w:rPr>
+      </w:pPr>
+      <w:bookmarkStart w:id="13" w:name="_Toc527463605"/>
+      <w:r>
+        <w:rPr>
+          <w:rFonts w:ascii="Arial" w:hAnsi="Arial" w:cs="Arial"/>
+        </w:rPr>
+        <w:t>[weitere]</w:t>
+      </w:r>
+      <w:bookmarkEnd w:id="13"/>
     </w:p>
     <w:p/>
-    <w:p>
-      <w:pPr>
-        <w:rPr>
-          <w:rFonts w:ascii="Arial" w:hAnsi="Arial" w:cs="Arial"/>
-          <w:i/>
-        </w:rPr>
-      </w:pPr>
-      <w:r>
-        <w:rPr>
-          <w:rFonts w:ascii="Arial" w:hAnsi="Arial" w:cs="Arial"/>
-          <w:i/>
-        </w:rPr>
-        <w:t>Unter diesem Abschnitt wird definiert wer genau die Anwender des Produkts sein sollen und wodurch sie sich auszeichnen. Auch hieraus können wichtige Anforderungen abgeleitet werden.</w:t>
-      </w:r>
-      <w:r>
-        <w:rPr>
-          <w:rFonts w:ascii="Arial" w:hAnsi="Arial" w:cs="Arial"/>
-          <w:i/>
-        </w:rPr>
-        <w:t xml:space="preserve"> Als vereinfachtes Beispiel könnte das Interface einer Software, die auch von Senioren genutzt werden soll, dementsprechend entworfen werden (z.B. sparsam eingesetzte, größere und auffälligere Buttons, die eindeutig auf die Funktion hindeuten</w:t>
-      </w:r>
-      <w:r>
-        <w:rPr>
-          <w:rFonts w:ascii="Arial" w:hAnsi="Arial" w:cs="Arial"/>
-          <w:i/>
-        </w:rPr>
-        <w:t>, die sie auslösen</w:t>
-      </w:r>
-      <w:r>
-        <w:rPr>
-          <w:rFonts w:ascii="Arial" w:hAnsi="Arial" w:cs="Arial"/>
-          <w:i/>
-        </w:rPr>
-        <w:t>).</w:t>
-      </w:r>
-    </w:p>
-    <w:p>
-      <w:pPr>
-        <w:rPr>
-          <w:rFonts w:ascii="Arial" w:hAnsi="Arial" w:cs="Arial"/>
-        </w:rPr>
-      </w:pPr>
-    </w:p>
     <w:p>
       <w:pPr>
         <w:pStyle w:val="berschrift1"/>
@@ -5343,15 +4620,14 @@
           <w:rFonts w:ascii="Arial" w:hAnsi="Arial" w:cs="Arial"/>
         </w:rPr>
       </w:pPr>
-      <w:bookmarkStart w:id="12" w:name="_Toc527463597"/>
-      <w:r>
-        <w:rPr>
-          <w:rFonts w:ascii="Arial" w:hAnsi="Arial" w:cs="Arial"/>
-        </w:rPr>
-        <w:lastRenderedPageBreak/>
-        <w:t>Funktionale Anforderungen</w:t>
-      </w:r>
-      <w:bookmarkEnd w:id="12"/>
+      <w:bookmarkStart w:id="14" w:name="_Toc527463606"/>
+      <w:r>
+        <w:rPr>
+          <w:rFonts w:ascii="Arial" w:hAnsi="Arial" w:cs="Arial"/>
+        </w:rPr>
+        <w:t>Rahmenbedingungen</w:t>
+      </w:r>
+      <w:bookmarkEnd w:id="14"/>
     </w:p>
     <w:p/>
     <w:p>
@@ -5359,35 +4635,20 @@
         <w:rPr>
           <w:rFonts w:ascii="Arial" w:hAnsi="Arial" w:cs="Arial"/>
           <w:i/>
-        </w:rPr>
-      </w:pPr>
-      <w:r>
-        <w:rPr>
-          <w:rFonts w:ascii="Arial" w:hAnsi="Arial" w:cs="Arial"/>
-          <w:i/>
-        </w:rPr>
-        <w:t xml:space="preserve">Funktionale Anforderungen </w:t>
-      </w:r>
-      <w:r>
-        <w:rPr>
-          <w:rFonts w:ascii="Arial" w:hAnsi="Arial" w:cs="Arial"/>
-          <w:i/>
-        </w:rPr>
-        <w:t>sind</w:t>
-      </w:r>
-      <w:r>
-        <w:rPr>
-          <w:rFonts w:ascii="Arial" w:hAnsi="Arial" w:cs="Arial"/>
-          <w:i/>
-        </w:rPr>
-        <w:t xml:space="preserve"> gewünschte Funktionalitäten oder Verhalten eines Systems bzw. Produkts.</w:t>
-      </w:r>
-      <w:r>
-        <w:rPr>
-          <w:rFonts w:ascii="Arial" w:hAnsi="Arial" w:cs="Arial"/>
-          <w:i/>
-        </w:rPr>
-        <w:t xml:space="preserve"> Sie beschreiben, was das zu entwickelnde Produkt tun oder können soll.</w:t>
+          <w:color w:val="3C3C3C"/>
+          <w:szCs w:val="21"/>
+          <w:shd w:val="clear" w:color="auto" w:fill="FFFFFF"/>
+        </w:rPr>
+      </w:pPr>
+      <w:r>
+        <w:rPr>
+          <w:rFonts w:ascii="Arial" w:hAnsi="Arial" w:cs="Arial"/>
+          <w:i/>
+          <w:color w:val="3C3C3C"/>
+          <w:szCs w:val="21"/>
+          <w:shd w:val="clear" w:color="auto" w:fill="FFFFFF"/>
+        </w:rPr>
+        <w:t>Hier gehen Sie zum Beispiel auf die gesamte Bearbeitungszeit ein. Beschreiben Sie ruhig auch die geplanten Betriebs- und Arbeitszeiten.</w:t>
       </w:r>
     </w:p>
     <w:p/>
@@ -5402,27 +4663,32 @@
           <w:rFonts w:ascii="Arial" w:hAnsi="Arial" w:cs="Arial"/>
         </w:rPr>
       </w:pPr>
-      <w:bookmarkStart w:id="13" w:name="_Toc527463598"/>
-      <w:r>
-        <w:rPr>
-          <w:rFonts w:ascii="Arial" w:hAnsi="Arial" w:cs="Arial"/>
-        </w:rPr>
-        <w:t>An</w:t>
-      </w:r>
-      <w:r>
-        <w:rPr>
-          <w:rFonts w:ascii="Arial" w:hAnsi="Arial" w:cs="Arial"/>
-        </w:rPr>
-        <w:t>forderung</w:t>
-      </w:r>
-      <w:r>
-        <w:rPr>
-          <w:rFonts w:ascii="Arial" w:hAnsi="Arial" w:cs="Arial"/>
-        </w:rPr>
-        <w:t xml:space="preserve"> 1</w:t>
-      </w:r>
-      <w:bookmarkEnd w:id="13"/>
+      <w:bookmarkStart w:id="15" w:name="_Toc527463607"/>
+      <w:r>
+        <w:rPr>
+          <w:rFonts w:ascii="Arial" w:hAnsi="Arial" w:cs="Arial"/>
+        </w:rPr>
+        <w:t>Zeitplan</w:t>
+      </w:r>
+      <w:bookmarkEnd w:id="15"/>
     </w:p>
+    <w:p/>
+    <w:p>
+      <w:pPr>
+        <w:rPr>
+          <w:rFonts w:ascii="Arial" w:hAnsi="Arial" w:cs="Arial"/>
+          <w:i/>
+        </w:rPr>
+      </w:pPr>
+      <w:r>
+        <w:rPr>
+          <w:rFonts w:ascii="Arial" w:hAnsi="Arial" w:cs="Arial"/>
+          <w:i/>
+        </w:rPr>
+        <w:t>Wie viel Zeit wird für einzelne Phasen voraussichtlich aufgwendet? Hier sollte eine Übersicht folgen, die möglichst auch Arbeitszeiten oder ggf. Betriebspausen miteinbezieht.</w:t>
+      </w:r>
+    </w:p>
+    <w:p/>
     <w:p>
       <w:pPr>
         <w:pStyle w:val="berschrift2"/>
@@ -5434,21 +4700,32 @@
           <w:rFonts w:ascii="Arial" w:hAnsi="Arial" w:cs="Arial"/>
         </w:rPr>
       </w:pPr>
-      <w:bookmarkStart w:id="14" w:name="_Toc527463599"/>
-      <w:r>
-        <w:rPr>
-          <w:rFonts w:ascii="Arial" w:hAnsi="Arial" w:cs="Arial"/>
-        </w:rPr>
-        <w:t>Anforderung</w:t>
-      </w:r>
-      <w:r>
-        <w:rPr>
-          <w:rFonts w:ascii="Arial" w:hAnsi="Arial" w:cs="Arial"/>
-        </w:rPr>
-        <w:t xml:space="preserve"> 2</w:t>
-      </w:r>
-      <w:bookmarkEnd w:id="14"/>
+      <w:bookmarkStart w:id="16" w:name="_Toc527463608"/>
+      <w:r>
+        <w:rPr>
+          <w:rFonts w:ascii="Arial" w:hAnsi="Arial" w:cs="Arial"/>
+        </w:rPr>
+        <w:t>Technische Anforderungen</w:t>
+      </w:r>
+      <w:bookmarkEnd w:id="16"/>
     </w:p>
+    <w:p/>
+    <w:p>
+      <w:pPr>
+        <w:rPr>
+          <w:rFonts w:ascii="Arial" w:hAnsi="Arial" w:cs="Arial"/>
+          <w:i/>
+        </w:rPr>
+      </w:pPr>
+      <w:r>
+        <w:rPr>
+          <w:rFonts w:ascii="Arial" w:hAnsi="Arial" w:cs="Arial"/>
+          <w:i/>
+        </w:rPr>
+        <w:t>Hier halten Sie fest, was Sie für die Umsetzung brauchen – zum Beispiel Hard- und Software. An dieser Stelle ist es sinnvoll auszuführen, welches Equipment Sie für welche Aufgabe benötigen.</w:t>
+      </w:r>
+    </w:p>
+    <w:p/>
     <w:p>
       <w:pPr>
         <w:pStyle w:val="berschrift2"/>
@@ -5460,20 +4737,75 @@
           <w:rFonts w:ascii="Arial" w:hAnsi="Arial" w:cs="Arial"/>
         </w:rPr>
       </w:pPr>
-      <w:bookmarkStart w:id="15" w:name="_Toc527463600"/>
-      <w:r>
-        <w:rPr>
-          <w:rFonts w:ascii="Arial" w:hAnsi="Arial" w:cs="Arial"/>
-        </w:rPr>
-        <w:t>Anforderung</w:t>
-      </w:r>
-      <w:r>
-        <w:rPr>
-          <w:rFonts w:ascii="Arial" w:hAnsi="Arial" w:cs="Arial"/>
-        </w:rPr>
-        <w:t xml:space="preserve"> 3</w:t>
-      </w:r>
-      <w:bookmarkEnd w:id="15"/>
+      <w:bookmarkStart w:id="17" w:name="_Toc527463609"/>
+      <w:r>
+        <w:rPr>
+          <w:rFonts w:ascii="Arial" w:hAnsi="Arial" w:cs="Arial"/>
+        </w:rPr>
+        <w:t>Problemanalyse</w:t>
+      </w:r>
+      <w:bookmarkEnd w:id="17"/>
+    </w:p>
+    <w:p/>
+    <w:p>
+      <w:pPr>
+        <w:rPr>
+          <w:rFonts w:ascii="Arial" w:hAnsi="Arial" w:cs="Arial"/>
+          <w:i/>
+        </w:rPr>
+      </w:pPr>
+      <w:r>
+        <w:rPr>
+          <w:rFonts w:ascii="Arial" w:hAnsi="Arial" w:cs="Arial"/>
+          <w:i/>
+        </w:rPr>
+        <w:t>Fassen Sie die wichtigsten Probleme zusammen, die Sie erwarten. Wichtig ist vor allem, dass Sie für die wahrscheinlichsten Probleme bereits einen Lösungsansatz formulieren, um später Zeit zu sparen. Machen Sie sich auch über unwahrscheinliche Probleme Gedanken.</w:t>
+      </w:r>
+    </w:p>
+    <w:p/>
+    <w:p>
+      <w:pPr>
+        <w:pStyle w:val="berschrift2"/>
+        <w:numPr>
+          <w:ilvl w:val="1"/>
+          <w:numId w:val="2"/>
+        </w:numPr>
+        <w:rPr>
+          <w:rFonts w:ascii="Arial" w:hAnsi="Arial" w:cs="Arial"/>
+        </w:rPr>
+      </w:pPr>
+      <w:bookmarkStart w:id="18" w:name="_Toc527463610"/>
+      <w:r>
+        <w:rPr>
+          <w:rFonts w:ascii="Arial" w:hAnsi="Arial" w:cs="Arial"/>
+        </w:rPr>
+        <w:lastRenderedPageBreak/>
+        <w:t>Qualität</w:t>
+      </w:r>
+      <w:bookmarkEnd w:id="18"/>
+    </w:p>
+    <w:p/>
+    <w:p>
+      <w:pPr>
+        <w:rPr>
+          <w:rFonts w:ascii="Arial" w:hAnsi="Arial" w:cs="Arial"/>
+          <w:i/>
+        </w:rPr>
+      </w:pPr>
+      <w:r>
+        <w:rPr>
+          <w:rFonts w:ascii="Arial" w:hAnsi="Arial" w:cs="Arial"/>
+          <w:i/>
+        </w:rPr>
+        <w:t>Welche Anforderungen stellen Sie an die Qualität? Beschreiben Sie auch, wie die Qualitätssicherung, -kontrolle und -abnahme aussieht</w:t>
+      </w:r>
+      <w:r>
+        <w:rPr>
+          <w:rFonts w:ascii="Arial" w:hAnsi="Arial" w:cs="Arial"/>
+          <w:i/>
+        </w:rPr>
+        <w:t>.</w:t>
+      </w:r>
     </w:p>
     <w:p>
       <w:pPr>
@@ -5493,140 +4825,125 @@
           <w:rFonts w:ascii="Arial" w:hAnsi="Arial" w:cs="Arial"/>
         </w:rPr>
       </w:pPr>
-      <w:bookmarkStart w:id="16" w:name="_Toc527463601"/>
-      <w:r>
-        <w:rPr>
-          <w:rFonts w:ascii="Arial" w:hAnsi="Arial" w:cs="Arial"/>
-        </w:rPr>
-        <w:t>Nicht</w:t>
-      </w:r>
-      <w:r>
-        <w:rPr>
-          <w:rFonts w:ascii="Arial" w:hAnsi="Arial" w:cs="Arial"/>
-        </w:rPr>
-        <w:t>funktionale Anforderungen</w:t>
-      </w:r>
-      <w:bookmarkEnd w:id="16"/>
-    </w:p>
-    <w:p/>
-    <w:p>
-      <w:pPr>
-        <w:rPr>
-          <w:rFonts w:ascii="Arial" w:hAnsi="Arial" w:cs="Arial"/>
-          <w:i/>
-        </w:rPr>
-      </w:pPr>
-      <w:r>
-        <w:rPr>
-          <w:rFonts w:ascii="Arial" w:hAnsi="Arial" w:cs="Arial"/>
-          <w:i/>
-        </w:rPr>
-        <w:t>Nichtfunktionale Anforderun</w:t>
-      </w:r>
-      <w:r>
-        <w:rPr>
-          <w:rFonts w:ascii="Arial" w:hAnsi="Arial" w:cs="Arial"/>
-          <w:i/>
-        </w:rPr>
-        <w:t>gen sind Anforderungen an die Qualität,</w:t>
-      </w:r>
-      <w:r>
-        <w:rPr>
-          <w:rFonts w:ascii="Arial" w:hAnsi="Arial" w:cs="Arial"/>
-          <w:i/>
-        </w:rPr>
-        <w:t xml:space="preserve"> in welcher die geforderte Funktionalität zu erbringen ist.</w:t>
-      </w:r>
-      <w:r>
-        <w:rPr>
-          <w:rFonts w:ascii="Arial" w:hAnsi="Arial" w:cs="Arial"/>
-          <w:i/>
-        </w:rPr>
-        <w:t xml:space="preserve"> Dazu zählen beispielsweise auch das Design, Konformität zu bestimmten Gesetzen/Vorschriften oder die Reaktionszeit des Systems.</w:t>
-      </w:r>
-    </w:p>
-    <w:p/>
-    <w:p>
-      <w:pPr>
-        <w:pStyle w:val="berschrift2"/>
-        <w:numPr>
-          <w:ilvl w:val="1"/>
-          <w:numId w:val="2"/>
-        </w:numPr>
-        <w:rPr>
-          <w:rFonts w:ascii="Arial" w:hAnsi="Arial" w:cs="Arial"/>
-        </w:rPr>
-      </w:pPr>
-      <w:bookmarkStart w:id="17" w:name="_Toc527463602"/>
-      <w:r>
-        <w:rPr>
-          <w:rFonts w:ascii="Arial" w:hAnsi="Arial" w:cs="Arial"/>
-        </w:rPr>
-        <w:t>Allgemeine Anforderungen</w:t>
-      </w:r>
-      <w:bookmarkEnd w:id="17"/>
-    </w:p>
-    <w:p>
-      <w:pPr>
-        <w:pStyle w:val="berschrift2"/>
-        <w:numPr>
-          <w:ilvl w:val="1"/>
-          <w:numId w:val="2"/>
-        </w:numPr>
-        <w:rPr>
-          <w:rFonts w:ascii="Arial" w:hAnsi="Arial" w:cs="Arial"/>
-        </w:rPr>
-      </w:pPr>
-      <w:bookmarkStart w:id="18" w:name="_Toc527463603"/>
-      <w:r>
-        <w:rPr>
-          <w:rFonts w:ascii="Arial" w:hAnsi="Arial" w:cs="Arial"/>
-        </w:rPr>
-        <w:t>Gesetzliche Anforderungen</w:t>
-      </w:r>
-      <w:bookmarkEnd w:id="18"/>
-    </w:p>
-    <w:p>
-      <w:pPr>
-        <w:pStyle w:val="berschrift2"/>
-        <w:numPr>
-          <w:ilvl w:val="1"/>
-          <w:numId w:val="2"/>
-        </w:numPr>
-        <w:rPr>
-          <w:rFonts w:ascii="Arial" w:hAnsi="Arial" w:cs="Arial"/>
-        </w:rPr>
-      </w:pPr>
-      <w:bookmarkStart w:id="19" w:name="_Toc527463604"/>
-      <w:r>
-        <w:rPr>
-          <w:rFonts w:ascii="Arial" w:hAnsi="Arial" w:cs="Arial"/>
-        </w:rPr>
-        <w:t>Technische Anforderungen</w:t>
+      <w:bookmarkStart w:id="19" w:name="_Toc527463611"/>
+      <w:r>
+        <w:rPr>
+          <w:rFonts w:ascii="Arial" w:hAnsi="Arial" w:cs="Arial"/>
+        </w:rPr>
+        <w:t xml:space="preserve">Liefer- und </w:t>
+      </w:r>
+      <w:r>
+        <w:rPr>
+          <w:rFonts w:ascii="Arial" w:hAnsi="Arial" w:cs="Arial"/>
+        </w:rPr>
+        <w:t>Abnahme</w:t>
+      </w:r>
+      <w:r>
+        <w:rPr>
+          <w:rFonts w:ascii="Arial" w:hAnsi="Arial" w:cs="Arial"/>
+        </w:rPr>
+        <w:t>bedingungen</w:t>
       </w:r>
       <w:bookmarkEnd w:id="19"/>
     </w:p>
     <w:p>
       <w:pPr>
-        <w:pStyle w:val="berschrift2"/>
-        <w:numPr>
-          <w:ilvl w:val="1"/>
-          <w:numId w:val="2"/>
-        </w:numPr>
-        <w:rPr>
-          <w:rFonts w:ascii="Arial" w:hAnsi="Arial" w:cs="Arial"/>
-        </w:rPr>
-      </w:pPr>
-      <w:bookmarkStart w:id="20" w:name="_Toc527463605"/>
-      <w:r>
-        <w:rPr>
-          <w:rFonts w:ascii="Arial" w:hAnsi="Arial" w:cs="Arial"/>
-        </w:rPr>
-        <w:t>[weitere]</w:t>
-      </w:r>
-      <w:bookmarkEnd w:id="20"/>
+        <w:rPr>
+          <w:rFonts w:ascii="Arial" w:hAnsi="Arial" w:cs="Arial"/>
+        </w:rPr>
+      </w:pPr>
     </w:p>
-    <w:p/>
+    <w:p>
+      <w:pPr>
+        <w:rPr>
+          <w:rFonts w:ascii="Arial" w:hAnsi="Arial" w:cs="Arial"/>
+          <w:i/>
+          <w:color w:val="3C3C3C"/>
+          <w:szCs w:val="21"/>
+          <w:shd w:val="clear" w:color="auto" w:fill="FFFFFF"/>
+        </w:rPr>
+      </w:pPr>
+      <w:r>
+        <w:rPr>
+          <w:rFonts w:ascii="Arial" w:hAnsi="Arial" w:cs="Arial"/>
+          <w:i/>
+          <w:color w:val="3C3C3C"/>
+          <w:szCs w:val="21"/>
+          <w:shd w:val="clear" w:color="auto" w:fill="FFFFFF"/>
+        </w:rPr>
+        <w:t>Hier wird festgehalten, in welchem Umfang und zu welchem Preis Sie an Ihren Kunden wann und wo liefern sollen.</w:t>
+      </w:r>
+    </w:p>
+    <w:p>
+      <w:pPr>
+        <w:rPr>
+          <w:rFonts w:ascii="Arial" w:hAnsi="Arial" w:cs="Arial"/>
+          <w:i/>
+          <w:color w:val="3C3C3C"/>
+          <w:szCs w:val="21"/>
+          <w:shd w:val="clear" w:color="auto" w:fill="FFFFFF"/>
+        </w:rPr>
+      </w:pPr>
+      <w:r>
+        <w:rPr>
+          <w:rFonts w:ascii="Arial" w:hAnsi="Arial" w:cs="Arial"/>
+          <w:i/>
+          <w:color w:val="3C3C3C"/>
+          <w:szCs w:val="21"/>
+          <w:shd w:val="clear" w:color="auto" w:fill="FFFFFF"/>
+        </w:rPr>
+        <w:t>Witerhin wird hier spezifiziert, w</w:t>
+      </w:r>
+      <w:r>
+        <w:rPr>
+          <w:rFonts w:ascii="Arial" w:hAnsi="Arial" w:cs="Arial"/>
+          <w:i/>
+          <w:color w:val="3C3C3C"/>
+          <w:szCs w:val="21"/>
+          <w:shd w:val="clear" w:color="auto" w:fill="FFFFFF"/>
+        </w:rPr>
+        <w:t xml:space="preserve">ann das Projekt als abgeschlossen </w:t>
+      </w:r>
+      <w:r>
+        <w:rPr>
+          <w:rFonts w:ascii="Arial" w:hAnsi="Arial" w:cs="Arial"/>
+          <w:i/>
+          <w:color w:val="3C3C3C"/>
+          <w:szCs w:val="21"/>
+          <w:shd w:val="clear" w:color="auto" w:fill="FFFFFF"/>
+        </w:rPr>
+        <w:t xml:space="preserve">gilt </w:t>
+      </w:r>
+      <w:r>
+        <w:rPr>
+          <w:rFonts w:ascii="Arial" w:hAnsi="Arial" w:cs="Arial"/>
+          <w:i/>
+          <w:color w:val="3C3C3C"/>
+          <w:szCs w:val="21"/>
+          <w:shd w:val="clear" w:color="auto" w:fill="FFFFFF"/>
+        </w:rPr>
+        <w:t>und wer de</w:t>
+      </w:r>
+      <w:r>
+        <w:rPr>
+          <w:rFonts w:ascii="Arial" w:hAnsi="Arial" w:cs="Arial"/>
+          <w:i/>
+          <w:color w:val="3C3C3C"/>
+          <w:szCs w:val="21"/>
+          <w:shd w:val="clear" w:color="auto" w:fill="FFFFFF"/>
+        </w:rPr>
+        <w:t>finiert, ob die Qualität stimmt. Es sollte klar festgelegt werden, wer für die Abnahme verantwortlich ist.</w:t>
+      </w:r>
+    </w:p>
+    <w:p>
+      <w:pPr>
+        <w:rPr>
+          <w:rFonts w:ascii="Arial" w:hAnsi="Arial" w:cs="Arial"/>
+          <w:i/>
+          <w:sz w:val="24"/>
+        </w:rPr>
+      </w:pPr>
+    </w:p>
     <w:p>
       <w:pPr>
         <w:pStyle w:val="berschrift1"/>
@@ -5638,349 +4955,14 @@
           <w:rFonts w:ascii="Arial" w:hAnsi="Arial" w:cs="Arial"/>
         </w:rPr>
       </w:pPr>
-      <w:bookmarkStart w:id="21" w:name="_Toc527463606"/>
-      <w:r>
-        <w:rPr>
-          <w:rFonts w:ascii="Arial" w:hAnsi="Arial" w:cs="Arial"/>
-        </w:rPr>
-        <w:t>Rahmenbedingungen</w:t>
-      </w:r>
-      <w:bookmarkEnd w:id="21"/>
-    </w:p>
-    <w:p/>
-    <w:p>
-      <w:pPr>
-        <w:rPr>
-          <w:rFonts w:ascii="Arial" w:hAnsi="Arial" w:cs="Arial"/>
-          <w:i/>
-          <w:color w:val="3C3C3C"/>
-          <w:szCs w:val="21"/>
-          <w:shd w:val="clear" w:color="auto" w:fill="FFFFFF"/>
-        </w:rPr>
-      </w:pPr>
-      <w:r>
-        <w:rPr>
-          <w:rFonts w:ascii="Arial" w:hAnsi="Arial" w:cs="Arial"/>
-          <w:i/>
-          <w:color w:val="3C3C3C"/>
-          <w:szCs w:val="21"/>
-          <w:shd w:val="clear" w:color="auto" w:fill="FFFFFF"/>
-        </w:rPr>
-        <w:t>Hier gehen Sie zum Beispiel auf die gesamte Bearbeitungszeit ein. Beschreiben Sie ruhig auch die geplanten Betriebs- und Arbeitszeiten.</w:t>
-      </w:r>
-    </w:p>
-    <w:p/>
-    <w:p>
-      <w:pPr>
-        <w:pStyle w:val="berschrift2"/>
-        <w:numPr>
-          <w:ilvl w:val="1"/>
-          <w:numId w:val="2"/>
-        </w:numPr>
-        <w:rPr>
-          <w:rFonts w:ascii="Arial" w:hAnsi="Arial" w:cs="Arial"/>
-        </w:rPr>
-      </w:pPr>
-      <w:bookmarkStart w:id="22" w:name="_Toc527463607"/>
-      <w:r>
-        <w:rPr>
-          <w:rFonts w:ascii="Arial" w:hAnsi="Arial" w:cs="Arial"/>
-        </w:rPr>
-        <w:t>Zeitplan</w:t>
-      </w:r>
-      <w:bookmarkEnd w:id="22"/>
-    </w:p>
-    <w:p/>
-    <w:p>
-      <w:pPr>
-        <w:rPr>
-          <w:rFonts w:ascii="Arial" w:hAnsi="Arial" w:cs="Arial"/>
-          <w:i/>
-        </w:rPr>
-      </w:pPr>
-      <w:r>
-        <w:rPr>
-          <w:rFonts w:ascii="Arial" w:hAnsi="Arial" w:cs="Arial"/>
-          <w:i/>
-        </w:rPr>
-        <w:t>Wie viel Zeit wird für einzelne Phasen voraussichtlich aufgwendet? Hier sollte eine Übersicht folgen, die möglichst auch Arbeitszeiten oder ggf. Betriebspausen miteinbezieht.</w:t>
-      </w:r>
-    </w:p>
-    <w:p/>
-    <w:p>
-      <w:pPr>
-        <w:pStyle w:val="berschrift2"/>
-        <w:numPr>
-          <w:ilvl w:val="1"/>
-          <w:numId w:val="2"/>
-        </w:numPr>
-        <w:rPr>
-          <w:rFonts w:ascii="Arial" w:hAnsi="Arial" w:cs="Arial"/>
-        </w:rPr>
-      </w:pPr>
-      <w:bookmarkStart w:id="23" w:name="_Toc527463608"/>
-      <w:r>
-        <w:rPr>
-          <w:rFonts w:ascii="Arial" w:hAnsi="Arial" w:cs="Arial"/>
-        </w:rPr>
-        <w:t>Technische Anforderungen</w:t>
-      </w:r>
-      <w:bookmarkEnd w:id="23"/>
-    </w:p>
-    <w:p/>
-    <w:p>
-      <w:pPr>
-        <w:rPr>
-          <w:rFonts w:ascii="Arial" w:hAnsi="Arial" w:cs="Arial"/>
-          <w:i/>
-        </w:rPr>
-      </w:pPr>
-      <w:r>
-        <w:rPr>
-          <w:rFonts w:ascii="Arial" w:hAnsi="Arial" w:cs="Arial"/>
-          <w:i/>
-        </w:rPr>
-        <w:t>Hier halten Sie fest, was Sie für die Umsetzung brauchen – zum Beispiel Hard- und Software. An dieser Stelle ist es sinnvoll auszuführen, welches Equipment Sie für welche Aufgabe benötigen.</w:t>
-      </w:r>
-    </w:p>
-    <w:p/>
-    <w:p>
-      <w:pPr>
-        <w:pStyle w:val="berschrift2"/>
-        <w:numPr>
-          <w:ilvl w:val="1"/>
-          <w:numId w:val="2"/>
-        </w:numPr>
-        <w:rPr>
-          <w:rFonts w:ascii="Arial" w:hAnsi="Arial" w:cs="Arial"/>
-        </w:rPr>
-      </w:pPr>
-      <w:bookmarkStart w:id="24" w:name="_Toc527463609"/>
-      <w:r>
-        <w:rPr>
-          <w:rFonts w:ascii="Arial" w:hAnsi="Arial" w:cs="Arial"/>
-        </w:rPr>
-        <w:lastRenderedPageBreak/>
-        <w:t>Problemanalyse</w:t>
-      </w:r>
-      <w:bookmarkEnd w:id="24"/>
-    </w:p>
-    <w:p/>
-    <w:p>
-      <w:pPr>
-        <w:rPr>
-          <w:rFonts w:ascii="Arial" w:hAnsi="Arial" w:cs="Arial"/>
-          <w:i/>
-        </w:rPr>
-      </w:pPr>
-      <w:r>
-        <w:rPr>
-          <w:rFonts w:ascii="Arial" w:hAnsi="Arial" w:cs="Arial"/>
-          <w:i/>
-        </w:rPr>
-        <w:t>Fassen Sie die wichtigsten Probleme zusammen, die Sie erwarten. Wichtig ist vor allem, dass Sie für die wahrscheinlichsten Probleme bereits einen Lösungsansatz formulieren, um später Zeit zu sparen. Machen Sie sich auch über unwahrscheinliche Probleme Gedanken.</w:t>
-      </w:r>
-    </w:p>
-    <w:p/>
-    <w:p>
-      <w:pPr>
-        <w:pStyle w:val="berschrift2"/>
-        <w:numPr>
-          <w:ilvl w:val="1"/>
-          <w:numId w:val="2"/>
-        </w:numPr>
-        <w:rPr>
-          <w:rFonts w:ascii="Arial" w:hAnsi="Arial" w:cs="Arial"/>
-        </w:rPr>
-      </w:pPr>
-      <w:bookmarkStart w:id="25" w:name="_Toc527463610"/>
-      <w:r>
-        <w:rPr>
-          <w:rFonts w:ascii="Arial" w:hAnsi="Arial" w:cs="Arial"/>
-        </w:rPr>
-        <w:t>Qualität</w:t>
-      </w:r>
-      <w:bookmarkEnd w:id="25"/>
-    </w:p>
-    <w:p/>
-    <w:p>
-      <w:pPr>
-        <w:rPr>
-          <w:rFonts w:ascii="Arial" w:hAnsi="Arial" w:cs="Arial"/>
-          <w:i/>
-        </w:rPr>
-      </w:pPr>
-      <w:r>
-        <w:rPr>
-          <w:rFonts w:ascii="Arial" w:hAnsi="Arial" w:cs="Arial"/>
-          <w:i/>
-        </w:rPr>
-        <w:t>Welche Anforderungen stellen Sie an die Qualität? Beschreiben Sie auch, wie die Qualitätssicherung, -kontrolle und -abnahme aussieht</w:t>
-      </w:r>
-      <w:r>
-        <w:rPr>
-          <w:rFonts w:ascii="Arial" w:hAnsi="Arial" w:cs="Arial"/>
-          <w:i/>
-        </w:rPr>
-        <w:t>.</w:t>
-      </w:r>
-    </w:p>
-    <w:p>
-      <w:pPr>
-        <w:rPr>
-          <w:rFonts w:ascii="Arial" w:hAnsi="Arial" w:cs="Arial"/>
-        </w:rPr>
-      </w:pPr>
-    </w:p>
-    <w:p>
-      <w:pPr>
-        <w:pStyle w:val="berschrift1"/>
-        <w:numPr>
-          <w:ilvl w:val="0"/>
-          <w:numId w:val="2"/>
-        </w:numPr>
-        <w:rPr>
-          <w:rFonts w:ascii="Arial" w:hAnsi="Arial" w:cs="Arial"/>
-        </w:rPr>
-      </w:pPr>
-      <w:bookmarkStart w:id="26" w:name="_Toc527463611"/>
-      <w:r>
-        <w:rPr>
-          <w:rFonts w:ascii="Arial" w:hAnsi="Arial" w:cs="Arial"/>
-        </w:rPr>
-        <w:t xml:space="preserve">Liefer- und </w:t>
-      </w:r>
-      <w:r>
-        <w:rPr>
-          <w:rFonts w:ascii="Arial" w:hAnsi="Arial" w:cs="Arial"/>
-        </w:rPr>
-        <w:t>Abnahme</w:t>
-      </w:r>
-      <w:r>
-        <w:rPr>
-          <w:rFonts w:ascii="Arial" w:hAnsi="Arial" w:cs="Arial"/>
-        </w:rPr>
-        <w:t>bedingungen</w:t>
-      </w:r>
-      <w:bookmarkEnd w:id="26"/>
-    </w:p>
-    <w:p>
-      <w:pPr>
-        <w:rPr>
-          <w:rFonts w:ascii="Arial" w:hAnsi="Arial" w:cs="Arial"/>
-        </w:rPr>
-      </w:pPr>
-    </w:p>
-    <w:p>
-      <w:pPr>
-        <w:rPr>
-          <w:rFonts w:ascii="Arial" w:hAnsi="Arial" w:cs="Arial"/>
-          <w:i/>
-          <w:color w:val="3C3C3C"/>
-          <w:szCs w:val="21"/>
-          <w:shd w:val="clear" w:color="auto" w:fill="FFFFFF"/>
-        </w:rPr>
-      </w:pPr>
-      <w:r>
-        <w:rPr>
-          <w:rFonts w:ascii="Arial" w:hAnsi="Arial" w:cs="Arial"/>
-          <w:i/>
-          <w:color w:val="3C3C3C"/>
-          <w:szCs w:val="21"/>
-          <w:shd w:val="clear" w:color="auto" w:fill="FFFFFF"/>
-        </w:rPr>
-        <w:t>Hier wird festgehalten, in welchem Umfang und zu welchem Preis Sie an Ihren Kunden wann und wo liefern sollen.</w:t>
-      </w:r>
-    </w:p>
-    <w:p>
-      <w:pPr>
-        <w:rPr>
-          <w:rFonts w:ascii="Arial" w:hAnsi="Arial" w:cs="Arial"/>
-          <w:i/>
-          <w:color w:val="3C3C3C"/>
-          <w:szCs w:val="21"/>
-          <w:shd w:val="clear" w:color="auto" w:fill="FFFFFF"/>
-        </w:rPr>
-      </w:pPr>
-      <w:r>
-        <w:rPr>
-          <w:rFonts w:ascii="Arial" w:hAnsi="Arial" w:cs="Arial"/>
-          <w:i/>
-          <w:color w:val="3C3C3C"/>
-          <w:szCs w:val="21"/>
-          <w:shd w:val="clear" w:color="auto" w:fill="FFFFFF"/>
-        </w:rPr>
-        <w:t>Witerhin wird hier spezifiziert, w</w:t>
-      </w:r>
-      <w:r>
-        <w:rPr>
-          <w:rFonts w:ascii="Arial" w:hAnsi="Arial" w:cs="Arial"/>
-          <w:i/>
-          <w:color w:val="3C3C3C"/>
-          <w:szCs w:val="21"/>
-          <w:shd w:val="clear" w:color="auto" w:fill="FFFFFF"/>
-        </w:rPr>
-        <w:t xml:space="preserve">ann das Projekt als abgeschlossen </w:t>
-      </w:r>
-      <w:r>
-        <w:rPr>
-          <w:rFonts w:ascii="Arial" w:hAnsi="Arial" w:cs="Arial"/>
-          <w:i/>
-          <w:color w:val="3C3C3C"/>
-          <w:szCs w:val="21"/>
-          <w:shd w:val="clear" w:color="auto" w:fill="FFFFFF"/>
-        </w:rPr>
-        <w:t xml:space="preserve">gilt </w:t>
-      </w:r>
-      <w:r>
-        <w:rPr>
-          <w:rFonts w:ascii="Arial" w:hAnsi="Arial" w:cs="Arial"/>
-          <w:i/>
-          <w:color w:val="3C3C3C"/>
-          <w:szCs w:val="21"/>
-          <w:shd w:val="clear" w:color="auto" w:fill="FFFFFF"/>
-        </w:rPr>
-        <w:t>und wer de</w:t>
-      </w:r>
-      <w:r>
-        <w:rPr>
-          <w:rFonts w:ascii="Arial" w:hAnsi="Arial" w:cs="Arial"/>
-          <w:i/>
-          <w:color w:val="3C3C3C"/>
-          <w:szCs w:val="21"/>
-          <w:shd w:val="clear" w:color="auto" w:fill="FFFFFF"/>
-        </w:rPr>
-        <w:t>finiert, ob die Qualität stimmt. Es sollte klar festgelegt werden, wer für die Abnahme verantwortlich ist.</w:t>
-      </w:r>
-    </w:p>
-    <w:p>
-      <w:pPr>
-        <w:rPr>
-          <w:rFonts w:ascii="Arial" w:hAnsi="Arial" w:cs="Arial"/>
-          <w:i/>
-          <w:sz w:val="24"/>
-        </w:rPr>
-      </w:pPr>
-    </w:p>
-    <w:p>
-      <w:pPr>
-        <w:pStyle w:val="berschrift1"/>
-        <w:numPr>
-          <w:ilvl w:val="0"/>
-          <w:numId w:val="2"/>
-        </w:numPr>
-        <w:rPr>
-          <w:rFonts w:ascii="Arial" w:hAnsi="Arial" w:cs="Arial"/>
-        </w:rPr>
-      </w:pPr>
-      <w:bookmarkStart w:id="27" w:name="_Toc527463612"/>
+      <w:bookmarkStart w:id="20" w:name="_Toc527463612"/>
       <w:r>
         <w:rPr>
           <w:rFonts w:ascii="Arial" w:hAnsi="Arial" w:cs="Arial"/>
         </w:rPr>
         <w:t>Anhang</w:t>
       </w:r>
-      <w:bookmarkEnd w:id="27"/>
+      <w:bookmarkEnd w:id="20"/>
     </w:p>
     <w:p/>
     <w:p>
@@ -6029,7 +5011,7 @@
 </file>
 
 <file path=word/endnotes.xml><?xml version="1.0" encoding="utf-8"?>
-<w:endnotes xmlns:wpc="http://schemas.microsoft.com/office/word/2010/wordprocessingCanvas" xmlns:mc="http://schemas.openxmlformats.org/markup-compatibility/2006" xmlns:o="urn:schemas-microsoft-com:office:office" xmlns:r="http://schemas.openxmlformats.org/officeDocument/2006/relationships" xmlns:m="http://schemas.openxmlformats.org/officeDocument/2006/math" xmlns:v="urn:schemas-microsoft-com:vml" xmlns:wp14="http://schemas.microsoft.com/office/word/2010/wordprocessingDrawing" xmlns:wp="http://schemas.openxmlformats.org/drawingml/2006/wordprocessingDrawing" xmlns:w10="urn:schemas-microsoft-com:office:word" xmlns:w="http://schemas.openxmlformats.org/wordprocessingml/2006/main" xmlns:w14="http://schemas.microsoft.com/office/word/2010/wordml" xmlns:w15="http://schemas.microsoft.com/office/word/2012/wordml" xmlns:wpg="http://schemas.microsoft.com/office/word/2010/wordprocessingGroup" xmlns:wpi="http://schemas.microsoft.com/office/word/2010/wordprocessingInk" xmlns:wne="http://schemas.microsoft.com/office/word/2006/wordml" xmlns:wps="http://schemas.microsoft.com/office/word/2010/wordprocessingShape" mc:Ignorable="w14 w15 wp14">
+<w:endnotes xmlns:wpc="http://schemas.microsoft.com/office/word/2010/wordprocessingCanvas" xmlns:cx="http://schemas.microsoft.com/office/drawing/2014/chartex" xmlns:cx1="http://schemas.microsoft.com/office/drawing/2015/9/8/chartex" xmlns:cx2="http://schemas.microsoft.com/office/drawing/2015/10/21/chartex" xmlns:cx3="http://schemas.microsoft.com/office/drawing/2016/5/9/chartex" xmlns:cx4="http://schemas.microsoft.com/office/drawing/2016/5/10/chartex" xmlns:cx5="http://schemas.microsoft.com/office/drawing/2016/5/11/chartex" xmlns:cx6="http://schemas.microsoft.com/office/drawing/2016/5/12/chartex" xmlns:cx7="http://schemas.microsoft.com/office/drawing/2016/5/13/chartex" xmlns:cx8="http://schemas.microsoft.com/office/drawing/2016/5/14/chartex" xmlns:mc="http://schemas.openxmlformats.org/markup-compatibility/2006" xmlns:aink="http://schemas.microsoft.com/office/drawing/2016/ink" xmlns:am3d="http://schemas.microsoft.com/office/drawing/2017/model3d" xmlns:o="urn:schemas-microsoft-com:office:office" xmlns:r="http://schemas.openxmlformats.org/officeDocument/2006/relationships" xmlns:m="http://schemas.openxmlformats.org/officeDocument/2006/math" xmlns:v="urn:schemas-microsoft-com:vml" xmlns:wp14="http://schemas.microsoft.com/office/word/2010/wordprocessingDrawing" xmlns:wp="http://schemas.openxmlformats.org/drawingml/2006/wordprocessingDrawing" xmlns:w10="urn:schemas-microsoft-com:office:word" xmlns:w="http://schemas.openxmlformats.org/wordprocessingml/2006/main" xmlns:w14="http://schemas.microsoft.com/office/word/2010/wordml" xmlns:w15="http://schemas.microsoft.com/office/word/2012/wordml" xmlns:w16cex="http://schemas.microsoft.com/office/word/2018/wordml/cex" xmlns:w16cid="http://schemas.microsoft.com/office/word/2016/wordml/cid" xmlns:w16="http://schemas.microsoft.com/office/word/2018/wordml" xmlns:w16sdtdh="http://schemas.microsoft.com/office/word/2020/wordml/sdtdatahash" xmlns:w16se="http://schemas.microsoft.com/office/word/2015/wordml/symex" xmlns:wpg="http://schemas.microsoft.com/office/word/2010/wordprocessingGroup" xmlns:wpi="http://schemas.microsoft.com/office/word/2010/wordprocessingInk" xmlns:wne="http://schemas.microsoft.com/office/word/2006/wordml" xmlns:wps="http://schemas.microsoft.com/office/word/2010/wordprocessingShape" mc:Ignorable="w14 w15 w16se w16cid w16 w16cex w16sdtdh wp14">
   <w:endnote w:type="separator" w:id="-1">
     <w:p>
       <w:pPr>
@@ -6054,7 +5036,7 @@
 </file>
 
 <file path=word/footer1.xml><?xml version="1.0" encoding="utf-8"?>
-<w:ftr xmlns:wpc="http://schemas.microsoft.com/office/word/2010/wordprocessingCanvas" xmlns:mc="http://schemas.openxmlformats.org/markup-compatibility/2006" xmlns:o="urn:schemas-microsoft-com:office:office" xmlns:r="http://schemas.openxmlformats.org/officeDocument/2006/relationships" xmlns:m="http://schemas.openxmlformats.org/officeDocument/2006/math" xmlns:v="urn:schemas-microsoft-com:vml" xmlns:wp14="http://schemas.microsoft.com/office/word/2010/wordprocessingDrawing" xmlns:wp="http://schemas.openxmlformats.org/drawingml/2006/wordprocessingDrawing" xmlns:w10="urn:schemas-microsoft-com:office:word" xmlns:w="http://schemas.openxmlformats.org/wordprocessingml/2006/main" xmlns:w14="http://schemas.microsoft.com/office/word/2010/wordml" xmlns:w15="http://schemas.microsoft.com/office/word/2012/wordml" xmlns:wpg="http://schemas.microsoft.com/office/word/2010/wordprocessingGroup" xmlns:wpi="http://schemas.microsoft.com/office/word/2010/wordprocessingInk" xmlns:wne="http://schemas.microsoft.com/office/word/2006/wordml" xmlns:wps="http://schemas.microsoft.com/office/word/2010/wordprocessingShape" mc:Ignorable="w14 w15 wp14">
+<w:ftr xmlns:wpc="http://schemas.microsoft.com/office/word/2010/wordprocessingCanvas" xmlns:cx="http://schemas.microsoft.com/office/drawing/2014/chartex" xmlns:cx1="http://schemas.microsoft.com/office/drawing/2015/9/8/chartex" xmlns:cx2="http://schemas.microsoft.com/office/drawing/2015/10/21/chartex" xmlns:cx3="http://schemas.microsoft.com/office/drawing/2016/5/9/chartex" xmlns:cx4="http://schemas.microsoft.com/office/drawing/2016/5/10/chartex" xmlns:cx5="http://schemas.microsoft.com/office/drawing/2016/5/11/chartex" xmlns:cx6="http://schemas.microsoft.com/office/drawing/2016/5/12/chartex" xmlns:cx7="http://schemas.microsoft.com/office/drawing/2016/5/13/chartex" xmlns:cx8="http://schemas.microsoft.com/office/drawing/2016/5/14/chartex" xmlns:mc="http://schemas.openxmlformats.org/markup-compatibility/2006" xmlns:aink="http://schemas.microsoft.com/office/drawing/2016/ink" xmlns:am3d="http://schemas.microsoft.com/office/drawing/2017/model3d" xmlns:o="urn:schemas-microsoft-com:office:office" xmlns:r="http://schemas.openxmlformats.org/officeDocument/2006/relationships" xmlns:m="http://schemas.openxmlformats.org/officeDocument/2006/math" xmlns:v="urn:schemas-microsoft-com:vml" xmlns:wp14="http://schemas.microsoft.com/office/word/2010/wordprocessingDrawing" xmlns:wp="http://schemas.openxmlformats.org/drawingml/2006/wordprocessingDrawing" xmlns:w10="urn:schemas-microsoft-com:office:word" xmlns:w="http://schemas.openxmlformats.org/wordprocessingml/2006/main" xmlns:w14="http://schemas.microsoft.com/office/word/2010/wordml" xmlns:w15="http://schemas.microsoft.com/office/word/2012/wordml" xmlns:w16cex="http://schemas.microsoft.com/office/word/2018/wordml/cex" xmlns:w16cid="http://schemas.microsoft.com/office/word/2016/wordml/cid" xmlns:w16="http://schemas.microsoft.com/office/word/2018/wordml" xmlns:w16sdtdh="http://schemas.microsoft.com/office/word/2020/wordml/sdtdatahash" xmlns:w16se="http://schemas.microsoft.com/office/word/2015/wordml/symex" xmlns:wpg="http://schemas.microsoft.com/office/word/2010/wordprocessingGroup" xmlns:wpi="http://schemas.microsoft.com/office/word/2010/wordprocessingInk" xmlns:wne="http://schemas.microsoft.com/office/word/2006/wordml" xmlns:wps="http://schemas.microsoft.com/office/word/2010/wordprocessingShape" mc:Ignorable="w14 w15 w16se w16cid w16 w16cex w16sdtdh wp14">
   <w:p>
     <w:pPr>
       <w:pStyle w:val="Fuzeile"/>
@@ -6064,7 +5046,7 @@
 </file>
 
 <file path=word/footer2.xml><?xml version="1.0" encoding="utf-8"?>
-<w:ftr xmlns:wpc="http://schemas.microsoft.com/office/word/2010/wordprocessingCanvas" xmlns:mc="http://schemas.openxmlformats.org/markup-compatibility/2006" xmlns:o="urn:schemas-microsoft-com:office:office" xmlns:r="http://schemas.openxmlformats.org/officeDocument/2006/relationships" xmlns:m="http://schemas.openxmlformats.org/officeDocument/2006/math" xmlns:v="urn:schemas-microsoft-com:vml" xmlns:wp14="http://schemas.microsoft.com/office/word/2010/wordprocessingDrawing" xmlns:wp="http://schemas.openxmlformats.org/drawingml/2006/wordprocessingDrawing" xmlns:w10="urn:schemas-microsoft-com:office:word" xmlns:w="http://schemas.openxmlformats.org/wordprocessingml/2006/main" xmlns:w14="http://schemas.microsoft.com/office/word/2010/wordml" xmlns:w15="http://schemas.microsoft.com/office/word/2012/wordml" xmlns:wpg="http://schemas.microsoft.com/office/word/2010/wordprocessingGroup" xmlns:wpi="http://schemas.microsoft.com/office/word/2010/wordprocessingInk" xmlns:wne="http://schemas.microsoft.com/office/word/2006/wordml" xmlns:wps="http://schemas.microsoft.com/office/word/2010/wordprocessingShape" mc:Ignorable="w14 w15 wp14">
+<w:ftr xmlns:wpc="http://schemas.microsoft.com/office/word/2010/wordprocessingCanvas" xmlns:cx="http://schemas.microsoft.com/office/drawing/2014/chartex" xmlns:cx1="http://schemas.microsoft.com/office/drawing/2015/9/8/chartex" xmlns:cx2="http://schemas.microsoft.com/office/drawing/2015/10/21/chartex" xmlns:cx3="http://schemas.microsoft.com/office/drawing/2016/5/9/chartex" xmlns:cx4="http://schemas.microsoft.com/office/drawing/2016/5/10/chartex" xmlns:cx5="http://schemas.microsoft.com/office/drawing/2016/5/11/chartex" xmlns:cx6="http://schemas.microsoft.com/office/drawing/2016/5/12/chartex" xmlns:cx7="http://schemas.microsoft.com/office/drawing/2016/5/13/chartex" xmlns:cx8="http://schemas.microsoft.com/office/drawing/2016/5/14/chartex" xmlns:mc="http://schemas.openxmlformats.org/markup-compatibility/2006" xmlns:aink="http://schemas.microsoft.com/office/drawing/2016/ink" xmlns:am3d="http://schemas.microsoft.com/office/drawing/2017/model3d" xmlns:o="urn:schemas-microsoft-com:office:office" xmlns:r="http://schemas.openxmlformats.org/officeDocument/2006/relationships" xmlns:m="http://schemas.openxmlformats.org/officeDocument/2006/math" xmlns:v="urn:schemas-microsoft-com:vml" xmlns:wp14="http://schemas.microsoft.com/office/word/2010/wordprocessingDrawing" xmlns:wp="http://schemas.openxmlformats.org/drawingml/2006/wordprocessingDrawing" xmlns:w10="urn:schemas-microsoft-com:office:word" xmlns:w="http://schemas.openxmlformats.org/wordprocessingml/2006/main" xmlns:w14="http://schemas.microsoft.com/office/word/2010/wordml" xmlns:w15="http://schemas.microsoft.com/office/word/2012/wordml" xmlns:w16cex="http://schemas.microsoft.com/office/word/2018/wordml/cex" xmlns:w16cid="http://schemas.microsoft.com/office/word/2016/wordml/cid" xmlns:w16="http://schemas.microsoft.com/office/word/2018/wordml" xmlns:w16sdtdh="http://schemas.microsoft.com/office/word/2020/wordml/sdtdatahash" xmlns:w16se="http://schemas.microsoft.com/office/word/2015/wordml/symex" xmlns:wpg="http://schemas.microsoft.com/office/word/2010/wordprocessingGroup" xmlns:wpi="http://schemas.microsoft.com/office/word/2010/wordprocessingInk" xmlns:wne="http://schemas.microsoft.com/office/word/2006/wordml" xmlns:wps="http://schemas.microsoft.com/office/word/2010/wordprocessingShape" mc:Ignorable="w14 w15 w16se w16cid w16 w16cex w16sdtdh wp14">
   <w:sdt>
     <w:sdtPr>
       <w:id w:val="-2084909199"/>
@@ -6110,7 +5092,7 @@
 </file>
 
 <file path=word/footer3.xml><?xml version="1.0" encoding="utf-8"?>
-<w:ftr xmlns:wpc="http://schemas.microsoft.com/office/word/2010/wordprocessingCanvas" xmlns:mc="http://schemas.openxmlformats.org/markup-compatibility/2006" xmlns:o="urn:schemas-microsoft-com:office:office" xmlns:r="http://schemas.openxmlformats.org/officeDocument/2006/relationships" xmlns:m="http://schemas.openxmlformats.org/officeDocument/2006/math" xmlns:v="urn:schemas-microsoft-com:vml" xmlns:wp14="http://schemas.microsoft.com/office/word/2010/wordprocessingDrawing" xmlns:wp="http://schemas.openxmlformats.org/drawingml/2006/wordprocessingDrawing" xmlns:w10="urn:schemas-microsoft-com:office:word" xmlns:w="http://schemas.openxmlformats.org/wordprocessingml/2006/main" xmlns:w14="http://schemas.microsoft.com/office/word/2010/wordml" xmlns:w15="http://schemas.microsoft.com/office/word/2012/wordml" xmlns:wpg="http://schemas.microsoft.com/office/word/2010/wordprocessingGroup" xmlns:wpi="http://schemas.microsoft.com/office/word/2010/wordprocessingInk" xmlns:wne="http://schemas.microsoft.com/office/word/2006/wordml" xmlns:wps="http://schemas.microsoft.com/office/word/2010/wordprocessingShape" mc:Ignorable="w14 w15 wp14">
+<w:ftr xmlns:wpc="http://schemas.microsoft.com/office/word/2010/wordprocessingCanvas" xmlns:cx="http://schemas.microsoft.com/office/drawing/2014/chartex" xmlns:cx1="http://schemas.microsoft.com/office/drawing/2015/9/8/chartex" xmlns:cx2="http://schemas.microsoft.com/office/drawing/2015/10/21/chartex" xmlns:cx3="http://schemas.microsoft.com/office/drawing/2016/5/9/chartex" xmlns:cx4="http://schemas.microsoft.com/office/drawing/2016/5/10/chartex" xmlns:cx5="http://schemas.microsoft.com/office/drawing/2016/5/11/chartex" xmlns:cx6="http://schemas.microsoft.com/office/drawing/2016/5/12/chartex" xmlns:cx7="http://schemas.microsoft.com/office/drawing/2016/5/13/chartex" xmlns:cx8="http://schemas.microsoft.com/office/drawing/2016/5/14/chartex" xmlns:mc="http://schemas.openxmlformats.org/markup-compatibility/2006" xmlns:aink="http://schemas.microsoft.com/office/drawing/2016/ink" xmlns:am3d="http://schemas.microsoft.com/office/drawing/2017/model3d" xmlns:o="urn:schemas-microsoft-com:office:office" xmlns:r="http://schemas.openxmlformats.org/officeDocument/2006/relationships" xmlns:m="http://schemas.openxmlformats.org/officeDocument/2006/math" xmlns:v="urn:schemas-microsoft-com:vml" xmlns:wp14="http://schemas.microsoft.com/office/word/2010/wordprocessingDrawing" xmlns:wp="http://schemas.openxmlformats.org/drawingml/2006/wordprocessingDrawing" xmlns:w10="urn:schemas-microsoft-com:office:word" xmlns:w="http://schemas.openxmlformats.org/wordprocessingml/2006/main" xmlns:w14="http://schemas.microsoft.com/office/word/2010/wordml" xmlns:w15="http://schemas.microsoft.com/office/word/2012/wordml" xmlns:w16cex="http://schemas.microsoft.com/office/word/2018/wordml/cex" xmlns:w16cid="http://schemas.microsoft.com/office/word/2016/wordml/cid" xmlns:w16="http://schemas.microsoft.com/office/word/2018/wordml" xmlns:w16sdtdh="http://schemas.microsoft.com/office/word/2020/wordml/sdtdatahash" xmlns:w16se="http://schemas.microsoft.com/office/word/2015/wordml/symex" xmlns:wpg="http://schemas.microsoft.com/office/word/2010/wordprocessingGroup" xmlns:wpi="http://schemas.microsoft.com/office/word/2010/wordprocessingInk" xmlns:wne="http://schemas.microsoft.com/office/word/2006/wordml" xmlns:wps="http://schemas.microsoft.com/office/word/2010/wordprocessingShape" mc:Ignorable="w14 w15 w16se w16cid w16 w16cex w16sdtdh wp14">
   <w:p>
     <w:pPr>
       <w:pStyle w:val="Fuzeile"/>
@@ -6120,7 +5102,7 @@
 </file>
 
 <file path=word/footnotes.xml><?xml version="1.0" encoding="utf-8"?>
-<w:footnotes xmlns:wpc="http://schemas.microsoft.com/office/word/2010/wordprocessingCanvas" xmlns:mc="http://schemas.openxmlformats.org/markup-compatibility/2006" xmlns:o="urn:schemas-microsoft-com:office:office" xmlns:r="http://schemas.openxmlformats.org/officeDocument/2006/relationships" xmlns:m="http://schemas.openxmlformats.org/officeDocument/2006/math" xmlns:v="urn:schemas-microsoft-com:vml" xmlns:wp14="http://schemas.microsoft.com/office/word/2010/wordprocessingDrawing" xmlns:wp="http://schemas.openxmlformats.org/drawingml/2006/wordprocessingDrawing" xmlns:w10="urn:schemas-microsoft-com:office:word" xmlns:w="http://schemas.openxmlformats.org/wordprocessingml/2006/main" xmlns:w14="http://schemas.microsoft.com/office/word/2010/wordml" xmlns:w15="http://schemas.microsoft.com/office/word/2012/wordml" xmlns:wpg="http://schemas.microsoft.com/office/word/2010/wordprocessingGroup" xmlns:wpi="http://schemas.microsoft.com/office/word/2010/wordprocessingInk" xmlns:wne="http://schemas.microsoft.com/office/word/2006/wordml" xmlns:wps="http://schemas.microsoft.com/office/word/2010/wordprocessingShape" mc:Ignorable="w14 w15 wp14">
+<w:footnotes xmlns:wpc="http://schemas.microsoft.com/office/word/2010/wordprocessingCanvas" xmlns:cx="http://schemas.microsoft.com/office/drawing/2014/chartex" xmlns:cx1="http://schemas.microsoft.com/office/drawing/2015/9/8/chartex" xmlns:cx2="http://schemas.microsoft.com/office/drawing/2015/10/21/chartex" xmlns:cx3="http://schemas.microsoft.com/office/drawing/2016/5/9/chartex" xmlns:cx4="http://schemas.microsoft.com/office/drawing/2016/5/10/chartex" xmlns:cx5="http://schemas.microsoft.com/office/drawing/2016/5/11/chartex" xmlns:cx6="http://schemas.microsoft.com/office/drawing/2016/5/12/chartex" xmlns:cx7="http://schemas.microsoft.com/office/drawing/2016/5/13/chartex" xmlns:cx8="http://schemas.microsoft.com/office/drawing/2016/5/14/chartex" xmlns:mc="http://schemas.openxmlformats.org/markup-compatibility/2006" xmlns:aink="http://schemas.microsoft.com/office/drawing/2016/ink" xmlns:am3d="http://schemas.microsoft.com/office/drawing/2017/model3d" xmlns:o="urn:schemas-microsoft-com:office:office" xmlns:r="http://schemas.openxmlformats.org/officeDocument/2006/relationships" xmlns:m="http://schemas.openxmlformats.org/officeDocument/2006/math" xmlns:v="urn:schemas-microsoft-com:vml" xmlns:wp14="http://schemas.microsoft.com/office/word/2010/wordprocessingDrawing" xmlns:wp="http://schemas.openxmlformats.org/drawingml/2006/wordprocessingDrawing" xmlns:w10="urn:schemas-microsoft-com:office:word" xmlns:w="http://schemas.openxmlformats.org/wordprocessingml/2006/main" xmlns:w14="http://schemas.microsoft.com/office/word/2010/wordml" xmlns:w15="http://schemas.microsoft.com/office/word/2012/wordml" xmlns:w16cex="http://schemas.microsoft.com/office/word/2018/wordml/cex" xmlns:w16cid="http://schemas.microsoft.com/office/word/2016/wordml/cid" xmlns:w16="http://schemas.microsoft.com/office/word/2018/wordml" xmlns:w16sdtdh="http://schemas.microsoft.com/office/word/2020/wordml/sdtdatahash" xmlns:w16se="http://schemas.microsoft.com/office/word/2015/wordml/symex" xmlns:wpg="http://schemas.microsoft.com/office/word/2010/wordprocessingGroup" xmlns:wpi="http://schemas.microsoft.com/office/word/2010/wordprocessingInk" xmlns:wne="http://schemas.microsoft.com/office/word/2006/wordml" xmlns:wps="http://schemas.microsoft.com/office/word/2010/wordprocessingShape" mc:Ignorable="w14 w15 w16se w16cid w16 w16cex w16sdtdh wp14">
   <w:footnote w:type="separator" w:id="-1">
     <w:p>
       <w:pPr>
@@ -6145,7 +5127,7 @@
 </file>
 
 <file path=word/header1.xml><?xml version="1.0" encoding="utf-8"?>
-<w:hdr xmlns:wpc="http://schemas.microsoft.com/office/word/2010/wordprocessingCanvas" xmlns:mc="http://schemas.openxmlformats.org/markup-compatibility/2006" xmlns:o="urn:schemas-microsoft-com:office:office" xmlns:r="http://schemas.openxmlformats.org/officeDocument/2006/relationships" xmlns:m="http://schemas.openxmlformats.org/officeDocument/2006/math" xmlns:v="urn:schemas-microsoft-com:vml" xmlns:wp14="http://schemas.microsoft.com/office/word/2010/wordprocessingDrawing" xmlns:wp="http://schemas.openxmlformats.org/drawingml/2006/wordprocessingDrawing" xmlns:w10="urn:schemas-microsoft-com:office:word" xmlns:w="http://schemas.openxmlformats.org/wordprocessingml/2006/main" xmlns:w14="http://schemas.microsoft.com/office/word/2010/wordml" xmlns:w15="http://schemas.microsoft.com/office/word/2012/wordml" xmlns:wpg="http://schemas.microsoft.com/office/word/2010/wordprocessingGroup" xmlns:wpi="http://schemas.microsoft.com/office/word/2010/wordprocessingInk" xmlns:wne="http://schemas.microsoft.com/office/word/2006/wordml" xmlns:wps="http://schemas.microsoft.com/office/word/2010/wordprocessingShape" mc:Ignorable="w14 w15 wp14">
+<w:hdr xmlns:wpc="http://schemas.microsoft.com/office/word/2010/wordprocessingCanvas" xmlns:cx="http://schemas.microsoft.com/office/drawing/2014/chartex" xmlns:cx1="http://schemas.microsoft.com/office/drawing/2015/9/8/chartex" xmlns:cx2="http://schemas.microsoft.com/office/drawing/2015/10/21/chartex" xmlns:cx3="http://schemas.microsoft.com/office/drawing/2016/5/9/chartex" xmlns:cx4="http://schemas.microsoft.com/office/drawing/2016/5/10/chartex" xmlns:cx5="http://schemas.microsoft.com/office/drawing/2016/5/11/chartex" xmlns:cx6="http://schemas.microsoft.com/office/drawing/2016/5/12/chartex" xmlns:cx7="http://schemas.microsoft.com/office/drawing/2016/5/13/chartex" xmlns:cx8="http://schemas.microsoft.com/office/drawing/2016/5/14/chartex" xmlns:mc="http://schemas.openxmlformats.org/markup-compatibility/2006" xmlns:aink="http://schemas.microsoft.com/office/drawing/2016/ink" xmlns:am3d="http://schemas.microsoft.com/office/drawing/2017/model3d" xmlns:o="urn:schemas-microsoft-com:office:office" xmlns:r="http://schemas.openxmlformats.org/officeDocument/2006/relationships" xmlns:m="http://schemas.openxmlformats.org/officeDocument/2006/math" xmlns:v="urn:schemas-microsoft-com:vml" xmlns:wp14="http://schemas.microsoft.com/office/word/2010/wordprocessingDrawing" xmlns:wp="http://schemas.openxmlformats.org/drawingml/2006/wordprocessingDrawing" xmlns:w10="urn:schemas-microsoft-com:office:word" xmlns:w="http://schemas.openxmlformats.org/wordprocessingml/2006/main" xmlns:w14="http://schemas.microsoft.com/office/word/2010/wordml" xmlns:w15="http://schemas.microsoft.com/office/word/2012/wordml" xmlns:w16cex="http://schemas.microsoft.com/office/word/2018/wordml/cex" xmlns:w16cid="http://schemas.microsoft.com/office/word/2016/wordml/cid" xmlns:w16="http://schemas.microsoft.com/office/word/2018/wordml" xmlns:w16sdtdh="http://schemas.microsoft.com/office/word/2020/wordml/sdtdatahash" xmlns:w16se="http://schemas.microsoft.com/office/word/2015/wordml/symex" xmlns:wpg="http://schemas.microsoft.com/office/word/2010/wordprocessingGroup" xmlns:wpi="http://schemas.microsoft.com/office/word/2010/wordprocessingInk" xmlns:wne="http://schemas.microsoft.com/office/word/2006/wordml" xmlns:wps="http://schemas.microsoft.com/office/word/2010/wordprocessingShape" mc:Ignorable="w14 w15 w16se w16cid w16 w16cex w16sdtdh wp14">
   <w:p>
     <w:pPr>
       <w:pStyle w:val="Kopfzeile"/>
@@ -6155,7 +5137,7 @@
 </file>
 
 <file path=word/header2.xml><?xml version="1.0" encoding="utf-8"?>
-<w:hdr xmlns:wpc="http://schemas.microsoft.com/office/word/2010/wordprocessingCanvas" xmlns:mc="http://schemas.openxmlformats.org/markup-compatibility/2006" xmlns:o="urn:schemas-microsoft-com:office:office" xmlns:r="http://schemas.openxmlformats.org/officeDocument/2006/relationships" xmlns:m="http://schemas.openxmlformats.org/officeDocument/2006/math" xmlns:v="urn:schemas-microsoft-com:vml" xmlns:wp14="http://schemas.microsoft.com/office/word/2010/wordprocessingDrawing" xmlns:wp="http://schemas.openxmlformats.org/drawingml/2006/wordprocessingDrawing" xmlns:w10="urn:schemas-microsoft-com:office:word" xmlns:w="http://schemas.openxmlformats.org/wordprocessingml/2006/main" xmlns:w14="http://schemas.microsoft.com/office/word/2010/wordml" xmlns:w15="http://schemas.microsoft.com/office/word/2012/wordml" xmlns:wpg="http://schemas.microsoft.com/office/word/2010/wordprocessingGroup" xmlns:wpi="http://schemas.microsoft.com/office/word/2010/wordprocessingInk" xmlns:wne="http://schemas.microsoft.com/office/word/2006/wordml" xmlns:wps="http://schemas.microsoft.com/office/word/2010/wordprocessingShape" mc:Ignorable="w14 w15 wp14">
+<w:hdr xmlns:wpc="http://schemas.microsoft.com/office/word/2010/wordprocessingCanvas" xmlns:cx="http://schemas.microsoft.com/office/drawing/2014/chartex" xmlns:cx1="http://schemas.microsoft.com/office/drawing/2015/9/8/chartex" xmlns:cx2="http://schemas.microsoft.com/office/drawing/2015/10/21/chartex" xmlns:cx3="http://schemas.microsoft.com/office/drawing/2016/5/9/chartex" xmlns:cx4="http://schemas.microsoft.com/office/drawing/2016/5/10/chartex" xmlns:cx5="http://schemas.microsoft.com/office/drawing/2016/5/11/chartex" xmlns:cx6="http://schemas.microsoft.com/office/drawing/2016/5/12/chartex" xmlns:cx7="http://schemas.microsoft.com/office/drawing/2016/5/13/chartex" xmlns:cx8="http://schemas.microsoft.com/office/drawing/2016/5/14/chartex" xmlns:mc="http://schemas.openxmlformats.org/markup-compatibility/2006" xmlns:aink="http://schemas.microsoft.com/office/drawing/2016/ink" xmlns:am3d="http://schemas.microsoft.com/office/drawing/2017/model3d" xmlns:o="urn:schemas-microsoft-com:office:office" xmlns:r="http://schemas.openxmlformats.org/officeDocument/2006/relationships" xmlns:m="http://schemas.openxmlformats.org/officeDocument/2006/math" xmlns:v="urn:schemas-microsoft-com:vml" xmlns:wp14="http://schemas.microsoft.com/office/word/2010/wordprocessingDrawing" xmlns:wp="http://schemas.openxmlformats.org/drawingml/2006/wordprocessingDrawing" xmlns:w10="urn:schemas-microsoft-com:office:word" xmlns:w="http://schemas.openxmlformats.org/wordprocessingml/2006/main" xmlns:w14="http://schemas.microsoft.com/office/word/2010/wordml" xmlns:w15="http://schemas.microsoft.com/office/word/2012/wordml" xmlns:w16cex="http://schemas.microsoft.com/office/word/2018/wordml/cex" xmlns:w16cid="http://schemas.microsoft.com/office/word/2016/wordml/cid" xmlns:w16="http://schemas.microsoft.com/office/word/2018/wordml" xmlns:w16sdtdh="http://schemas.microsoft.com/office/word/2020/wordml/sdtdatahash" xmlns:w16se="http://schemas.microsoft.com/office/word/2015/wordml/symex" xmlns:wpg="http://schemas.microsoft.com/office/word/2010/wordprocessingGroup" xmlns:wpi="http://schemas.microsoft.com/office/word/2010/wordprocessingInk" xmlns:wne="http://schemas.microsoft.com/office/word/2006/wordml" xmlns:wps="http://schemas.microsoft.com/office/word/2010/wordprocessingShape" mc:Ignorable="w14 w15 w16se w16cid w16 w16cex w16sdtdh wp14">
   <w:p>
     <w:pPr>
       <w:pStyle w:val="Kopfzeile"/>
@@ -6165,7 +5147,7 @@
 </file>
 
 <file path=word/header3.xml><?xml version="1.0" encoding="utf-8"?>
-<w:hdr xmlns:wpc="http://schemas.microsoft.com/office/word/2010/wordprocessingCanvas" xmlns:mc="http://schemas.openxmlformats.org/markup-compatibility/2006" xmlns:o="urn:schemas-microsoft-com:office:office" xmlns:r="http://schemas.openxmlformats.org/officeDocument/2006/relationships" xmlns:m="http://schemas.openxmlformats.org/officeDocument/2006/math" xmlns:v="urn:schemas-microsoft-com:vml" xmlns:wp14="http://schemas.microsoft.com/office/word/2010/wordprocessingDrawing" xmlns:wp="http://schemas.openxmlformats.org/drawingml/2006/wordprocessingDrawing" xmlns:w10="urn:schemas-microsoft-com:office:word" xmlns:w="http://schemas.openxmlformats.org/wordprocessingml/2006/main" xmlns:w14="http://schemas.microsoft.com/office/word/2010/wordml" xmlns:w15="http://schemas.microsoft.com/office/word/2012/wordml" xmlns:wpg="http://schemas.microsoft.com/office/word/2010/wordprocessingGroup" xmlns:wpi="http://schemas.microsoft.com/office/word/2010/wordprocessingInk" xmlns:wne="http://schemas.microsoft.com/office/word/2006/wordml" xmlns:wps="http://schemas.microsoft.com/office/word/2010/wordprocessingShape" mc:Ignorable="w14 w15 wp14">
+<w:hdr xmlns:wpc="http://schemas.microsoft.com/office/word/2010/wordprocessingCanvas" xmlns:cx="http://schemas.microsoft.com/office/drawing/2014/chartex" xmlns:cx1="http://schemas.microsoft.com/office/drawing/2015/9/8/chartex" xmlns:cx2="http://schemas.microsoft.com/office/drawing/2015/10/21/chartex" xmlns:cx3="http://schemas.microsoft.com/office/drawing/2016/5/9/chartex" xmlns:cx4="http://schemas.microsoft.com/office/drawing/2016/5/10/chartex" xmlns:cx5="http://schemas.microsoft.com/office/drawing/2016/5/11/chartex" xmlns:cx6="http://schemas.microsoft.com/office/drawing/2016/5/12/chartex" xmlns:cx7="http://schemas.microsoft.com/office/drawing/2016/5/13/chartex" xmlns:cx8="http://schemas.microsoft.com/office/drawing/2016/5/14/chartex" xmlns:mc="http://schemas.openxmlformats.org/markup-compatibility/2006" xmlns:aink="http://schemas.microsoft.com/office/drawing/2016/ink" xmlns:am3d="http://schemas.microsoft.com/office/drawing/2017/model3d" xmlns:o="urn:schemas-microsoft-com:office:office" xmlns:r="http://schemas.openxmlformats.org/officeDocument/2006/relationships" xmlns:m="http://schemas.openxmlformats.org/officeDocument/2006/math" xmlns:v="urn:schemas-microsoft-com:vml" xmlns:wp14="http://schemas.microsoft.com/office/word/2010/wordprocessingDrawing" xmlns:wp="http://schemas.openxmlformats.org/drawingml/2006/wordprocessingDrawing" xmlns:w10="urn:schemas-microsoft-com:office:word" xmlns:w="http://schemas.openxmlformats.org/wordprocessingml/2006/main" xmlns:w14="http://schemas.microsoft.com/office/word/2010/wordml" xmlns:w15="http://schemas.microsoft.com/office/word/2012/wordml" xmlns:w16cex="http://schemas.microsoft.com/office/word/2018/wordml/cex" xmlns:w16cid="http://schemas.microsoft.com/office/word/2016/wordml/cid" xmlns:w16="http://schemas.microsoft.com/office/word/2018/wordml" xmlns:w16sdtdh="http://schemas.microsoft.com/office/word/2020/wordml/sdtdatahash" xmlns:w16se="http://schemas.microsoft.com/office/word/2015/wordml/symex" xmlns:wpg="http://schemas.microsoft.com/office/word/2010/wordprocessingGroup" xmlns:wpi="http://schemas.microsoft.com/office/word/2010/wordprocessingInk" xmlns:wne="http://schemas.microsoft.com/office/word/2006/wordml" xmlns:wps="http://schemas.microsoft.com/office/word/2010/wordprocessingShape" mc:Ignorable="w14 w15 w16se w16cid w16 w16cex w16sdtdh wp14">
   <w:p>
     <w:pPr>
       <w:pStyle w:val="Kopfzeile"/>
@@ -6175,7 +5157,7 @@
 </file>
 
 <file path=word/numbering.xml><?xml version="1.0" encoding="utf-8"?>
-<w:numbering xmlns:wpc="http://schemas.microsoft.com/office/word/2010/wordprocessingCanvas" xmlns:mc="http://schemas.openxmlformats.org/markup-compatibility/2006" xmlns:o="urn:schemas-microsoft-com:office:office" xmlns:r="http://schemas.openxmlformats.org/officeDocument/2006/relationships" xmlns:m="http://schemas.openxmlformats.org/officeDocument/2006/math" xmlns:v="urn:schemas-microsoft-com:vml" xmlns:wp14="http://schemas.microsoft.com/office/word/2010/wordprocessingDrawing" xmlns:wp="http://schemas.openxmlformats.org/drawingml/2006/wordprocessingDrawing" xmlns:w10="urn:schemas-microsoft-com:office:word" xmlns:w="http://schemas.openxmlformats.org/wordprocessingml/2006/main" xmlns:w14="http://schemas.microsoft.com/office/word/2010/wordml" xmlns:w15="http://schemas.microsoft.com/office/word/2012/wordml" xmlns:wpg="http://schemas.microsoft.com/office/word/2010/wordprocessingGroup" xmlns:wpi="http://schemas.microsoft.com/office/word/2010/wordprocessingInk" xmlns:wne="http://schemas.microsoft.com/office/word/2006/wordml" xmlns:wps="http://schemas.microsoft.com/office/word/2010/wordprocessingShape" mc:Ignorable="w14 w15 wp14">
+<w:numbering xmlns:wpc="http://schemas.microsoft.com/office/word/2010/wordprocessingCanvas" xmlns:cx="http://schemas.microsoft.com/office/drawing/2014/chartex" xmlns:cx1="http://schemas.microsoft.com/office/drawing/2015/9/8/chartex" xmlns:cx2="http://schemas.microsoft.com/office/drawing/2015/10/21/chartex" xmlns:cx3="http://schemas.microsoft.com/office/drawing/2016/5/9/chartex" xmlns:cx4="http://schemas.microsoft.com/office/drawing/2016/5/10/chartex" xmlns:cx5="http://schemas.microsoft.com/office/drawing/2016/5/11/chartex" xmlns:cx6="http://schemas.microsoft.com/office/drawing/2016/5/12/chartex" xmlns:cx7="http://schemas.microsoft.com/office/drawing/2016/5/13/chartex" xmlns:cx8="http://schemas.microsoft.com/office/drawing/2016/5/14/chartex" xmlns:mc="http://schemas.openxmlformats.org/markup-compatibility/2006" xmlns:aink="http://schemas.microsoft.com/office/drawing/2016/ink" xmlns:am3d="http://schemas.microsoft.com/office/drawing/2017/model3d" xmlns:o="urn:schemas-microsoft-com:office:office" xmlns:r="http://schemas.openxmlformats.org/officeDocument/2006/relationships" xmlns:m="http://schemas.openxmlformats.org/officeDocument/2006/math" xmlns:v="urn:schemas-microsoft-com:vml" xmlns:wp14="http://schemas.microsoft.com/office/word/2010/wordprocessingDrawing" xmlns:wp="http://schemas.openxmlformats.org/drawingml/2006/wordprocessingDrawing" xmlns:w10="urn:schemas-microsoft-com:office:word" xmlns:w="http://schemas.openxmlformats.org/wordprocessingml/2006/main" xmlns:w14="http://schemas.microsoft.com/office/word/2010/wordml" xmlns:w15="http://schemas.microsoft.com/office/word/2012/wordml" xmlns:w16cex="http://schemas.microsoft.com/office/word/2018/wordml/cex" xmlns:w16cid="http://schemas.microsoft.com/office/word/2016/wordml/cid" xmlns:w16="http://schemas.microsoft.com/office/word/2018/wordml" xmlns:w16sdtdh="http://schemas.microsoft.com/office/word/2020/wordml/sdtdatahash" xmlns:w16se="http://schemas.microsoft.com/office/word/2015/wordml/symex" xmlns:wpg="http://schemas.microsoft.com/office/word/2010/wordprocessingGroup" xmlns:wpi="http://schemas.microsoft.com/office/word/2010/wordprocessingInk" xmlns:wne="http://schemas.microsoft.com/office/word/2006/wordml" xmlns:wps="http://schemas.microsoft.com/office/word/2010/wordprocessingShape" mc:Ignorable="w14 w15 w16se w16cid w16 w16cex w16sdtdh wp14">
   <w:abstractNum w:abstractNumId="0" w15:restartNumberingAfterBreak="0">
     <w:nsid w:val="13432FD2"/>
     <w:multiLevelType w:val="hybridMultilevel"/>
@@ -6672,7 +5654,7 @@
 </file>
 
 <file path=word/styles.xml><?xml version="1.0" encoding="utf-8"?>
-<w:styles xmlns:mc="http://schemas.openxmlformats.org/markup-compatibility/2006" xmlns:r="http://schemas.openxmlformats.org/officeDocument/2006/relationships" xmlns:w="http://schemas.openxmlformats.org/wordprocessingml/2006/main" xmlns:w14="http://schemas.microsoft.com/office/word/2010/wordml" xmlns:w15="http://schemas.microsoft.com/office/word/2012/wordml" mc:Ignorable="w14 w15">
+<w:styles xmlns:mc="http://schemas.openxmlformats.org/markup-compatibility/2006" xmlns:r="http://schemas.openxmlformats.org/officeDocument/2006/relationships" xmlns:w="http://schemas.openxmlformats.org/wordprocessingml/2006/main" xmlns:w14="http://schemas.microsoft.com/office/word/2010/wordml" xmlns:w15="http://schemas.microsoft.com/office/word/2012/wordml" xmlns:w16cex="http://schemas.microsoft.com/office/word/2018/wordml/cex" xmlns:w16cid="http://schemas.microsoft.com/office/word/2016/wordml/cid" xmlns:w16="http://schemas.microsoft.com/office/word/2018/wordml" xmlns:w16sdtdh="http://schemas.microsoft.com/office/word/2020/wordml/sdtdatahash" xmlns:w16se="http://schemas.microsoft.com/office/word/2015/wordml/symex" mc:Ignorable="w14 w15 w16se w16cid w16 w16cex w16sdtdh">
   <w:docDefaults>
     <w:rPrDefault>
       <w:rPr>
@@ -6688,7 +5670,7 @@
       </w:pPr>
     </w:pPrDefault>
   </w:docDefaults>
-  <w:latentStyles w:defLockedState="0" w:defUIPriority="99" w:defSemiHidden="0" w:defUnhideWhenUsed="0" w:defQFormat="0" w:count="371">
+  <w:latentStyles w:defLockedState="0" w:defUIPriority="99" w:defSemiHidden="0" w:defUnhideWhenUsed="0" w:defQFormat="0" w:count="376">
     <w:lsdException w:name="Normal" w:uiPriority="0" w:qFormat="1"/>
     <w:lsdException w:name="heading 1" w:uiPriority="9" w:qFormat="1"/>
     <w:lsdException w:name="heading 2" w:semiHidden="1" w:uiPriority="9" w:unhideWhenUsed="1" w:qFormat="1"/>
@@ -6794,7 +5776,6 @@
     <w:lsdException w:name="HTML Sample" w:semiHidden="1" w:unhideWhenUsed="1"/>
     <w:lsdException w:name="HTML Typewriter" w:semiHidden="1" w:unhideWhenUsed="1"/>
     <w:lsdException w:name="HTML Variable" w:semiHidden="1" w:unhideWhenUsed="1"/>
-    <w:lsdException w:name="Normal Table" w:semiHidden="1" w:unhideWhenUsed="1"/>
     <w:lsdException w:name="annotation subject" w:semiHidden="1" w:unhideWhenUsed="1"/>
     <w:lsdException w:name="No List" w:semiHidden="1" w:unhideWhenUsed="1"/>
     <w:lsdException w:name="Outline List 1" w:semiHidden="1" w:unhideWhenUsed="1"/>
@@ -6837,11 +5818,8 @@
     <w:lsdException w:name="Table Contemporary" w:semiHidden="1" w:unhideWhenUsed="1"/>
     <w:lsdException w:name="Table Elegant" w:semiHidden="1" w:unhideWhenUsed="1"/>
     <w:lsdException w:name="Table Professional" w:semiHidden="1" w:unhideWhenUsed="1"/>
-    <w:lsdException w:name="Table Subtle 1" w:semiHidden="1" w:unhideWhenUsed="1"/>
     <w:lsdException w:name="Table Subtle 2" w:semiHidden="1" w:unhideWhenUsed="1"/>
     <w:lsdException w:name="Table Web 1" w:semiHidden="1" w:unhideWhenUsed="1"/>
-    <w:lsdException w:name="Table Web 2" w:semiHidden="1" w:unhideWhenUsed="1"/>
-    <w:lsdException w:name="Table Web 3" w:semiHidden="1" w:unhideWhenUsed="1"/>
     <w:lsdException w:name="Balloon Text" w:semiHidden="1" w:unhideWhenUsed="1"/>
     <w:lsdException w:name="Table Grid" w:uiPriority="39"/>
     <w:lsdException w:name="Table Theme" w:semiHidden="1" w:unhideWhenUsed="1"/>
@@ -7060,6 +6038,11 @@
     <w:lsdException w:name="List Table 5 Dark Accent 6" w:uiPriority="50"/>
     <w:lsdException w:name="List Table 6 Colorful Accent 6" w:uiPriority="51"/>
     <w:lsdException w:name="List Table 7 Colorful Accent 6" w:uiPriority="52"/>
+    <w:lsdException w:name="Mention" w:semiHidden="1" w:unhideWhenUsed="1"/>
+    <w:lsdException w:name="Smart Hyperlink" w:semiHidden="1" w:unhideWhenUsed="1"/>
+    <w:lsdException w:name="Hashtag" w:semiHidden="1" w:unhideWhenUsed="1"/>
+    <w:lsdException w:name="Unresolved Mention" w:semiHidden="1" w:unhideWhenUsed="1"/>
+    <w:lsdException w:name="Smart Link" w:semiHidden="1" w:unhideWhenUsed="1"/>
   </w:latentStyles>
   <w:style w:type="paragraph" w:default="1" w:styleId="Standard">
     <w:name w:val="Normal"/>

</xml_diff>